<commit_message>
docs: comments + rapport
</commit_message>
<xml_diff>
--- a/labo7/Rapport_Labo_7_POO.docx
+++ b/labo7/Rapport_Labo_7_POO.docx
@@ -3709,13 +3709,8 @@
                                   <w:t xml:space="preserve">Valentin Kaelin et </w:t>
                                 </w:r>
                                 <w:r>
-                                  <w:t xml:space="preserve">Jonathan </w:t>
+                                  <w:t>Jonathan Friedli</w:t>
                                 </w:r>
-                                <w:proofErr w:type="spellStart"/>
-                                <w:r>
-                                  <w:t>Friedli</w:t>
-                                </w:r>
-                                <w:proofErr w:type="spellEnd"/>
                               </w:p>
                             </w:txbxContent>
                           </wps:txbx>
@@ -3759,13 +3754,8 @@
                             <w:t xml:space="preserve">Valentin Kaelin et </w:t>
                           </w:r>
                           <w:r>
-                            <w:t xml:space="preserve">Jonathan </w:t>
+                            <w:t>Jonathan Friedli</w:t>
                           </w:r>
-                          <w:proofErr w:type="spellStart"/>
-                          <w:r>
-                            <w:t>Friedli</w:t>
-                          </w:r>
-                          <w:proofErr w:type="spellEnd"/>
                         </w:p>
                       </w:txbxContent>
                     </v:textbox>
@@ -4213,16 +4203,8 @@
         <w:rPr>
           <w:lang w:val="fr-FR"/>
         </w:rPr>
-        <w:t xml:space="preserve">Package </w:t>
-      </w:r>
-      <w:proofErr w:type="spellStart"/>
-      <w:r>
-        <w:rPr>
-          <w:lang w:val="fr-FR"/>
-        </w:rPr>
-        <w:t>hanoi</w:t>
-      </w:r>
-      <w:proofErr w:type="spellEnd"/>
+        <w:t>Package hanoi</w:t>
+      </w:r>
     </w:p>
     <w:p>
       <w:pPr>
@@ -4273,14 +4255,12 @@
           <w:lang w:val="fr-FR"/>
         </w:rPr>
       </w:pPr>
-      <w:proofErr w:type="spellStart"/>
       <w:r>
         <w:rPr>
           <w:lang w:val="fr-FR"/>
         </w:rPr>
         <w:t>HanoiDisplayer</w:t>
       </w:r>
-      <w:proofErr w:type="spellEnd"/>
     </w:p>
     <w:p>
       <w:pPr>
@@ -4308,16 +4288,8 @@
         <w:rPr>
           <w:lang w:val="fr-FR"/>
         </w:rPr>
-        <w:t xml:space="preserve">Package </w:t>
-      </w:r>
-      <w:proofErr w:type="spellStart"/>
-      <w:r>
-        <w:rPr>
-          <w:lang w:val="fr-FR"/>
-        </w:rPr>
-        <w:t>util</w:t>
-      </w:r>
-      <w:proofErr w:type="spellEnd"/>
+        <w:t>Package util</w:t>
+      </w:r>
     </w:p>
     <w:p>
       <w:pPr>
@@ -4327,14 +4299,12 @@
           <w:lang w:val="fr-FR"/>
         </w:rPr>
       </w:pPr>
-      <w:proofErr w:type="spellStart"/>
       <w:r>
         <w:rPr>
           <w:lang w:val="fr-FR"/>
         </w:rPr>
         <w:t>Stack</w:t>
       </w:r>
-      <w:proofErr w:type="spellEnd"/>
     </w:p>
     <w:p>
       <w:pPr>
@@ -4382,14 +4352,12 @@
           <w:lang w:val="fr-FR"/>
         </w:rPr>
       </w:pPr>
-      <w:proofErr w:type="spellStart"/>
       <w:r>
         <w:rPr>
           <w:lang w:val="fr-FR"/>
         </w:rPr>
         <w:t>StackIterator</w:t>
       </w:r>
-      <w:proofErr w:type="spellEnd"/>
     </w:p>
     <w:p>
       <w:pPr>
@@ -4402,21 +4370,7 @@
         <w:rPr>
           <w:lang w:val="fr-FR"/>
         </w:rPr>
-        <w:t xml:space="preserve">Classe représentant un </w:t>
-      </w:r>
-      <w:proofErr w:type="spellStart"/>
-      <w:r>
-        <w:rPr>
-          <w:lang w:val="fr-FR"/>
-        </w:rPr>
-        <w:t>itérateur</w:t>
-      </w:r>
-      <w:proofErr w:type="spellEnd"/>
-      <w:r>
-        <w:rPr>
-          <w:lang w:val="fr-FR"/>
-        </w:rPr>
-        <w:t xml:space="preserve"> pointant sur un élément. Il est possible d’accéder à l’élément suivant.</w:t>
+        <w:t>Classe représentant un itérateur pointant sur un élément. Il est possible d’accéder à l’élément suivant.</w:t>
       </w:r>
     </w:p>
     <w:p>
@@ -4427,14 +4381,12 @@
           <w:lang w:val="fr-FR"/>
         </w:rPr>
       </w:pPr>
-      <w:proofErr w:type="spellStart"/>
       <w:r>
         <w:rPr>
           <w:lang w:val="fr-FR"/>
         </w:rPr>
         <w:t>Element</w:t>
       </w:r>
-      <w:proofErr w:type="spellEnd"/>
     </w:p>
     <w:p>
       <w:pPr>
@@ -4491,21 +4443,7 @@
         <w:rPr>
           <w:lang w:val="fr-FR"/>
         </w:rPr>
-        <w:t xml:space="preserve">Classe principale du programme, s’occupe de lancer le programme de résolution des tours d’Hanoi. Elle contient également les tests de l’implémentation de la </w:t>
-      </w:r>
-      <w:proofErr w:type="spellStart"/>
-      <w:r>
-        <w:rPr>
-          <w:lang w:val="fr-FR"/>
-        </w:rPr>
-        <w:t>Stack</w:t>
-      </w:r>
-      <w:proofErr w:type="spellEnd"/>
-      <w:r>
-        <w:rPr>
-          <w:lang w:val="fr-FR"/>
-        </w:rPr>
-        <w:t>.</w:t>
+        <w:t>Classe principale du programme, s’occupe de lancer le programme de résolution des tours d’Hanoi. Elle contient également les tests de l’implémentation de la Stack.</w:t>
       </w:r>
     </w:p>
     <w:p>
@@ -4543,17 +4481,8 @@
             <w:rStyle w:val="Lienhypertexte"/>
             <w:lang w:val="fr-FR"/>
           </w:rPr>
-          <w:t xml:space="preserve">https://fr.wikipedia.org/wiki/Tours_de_Hanoï - </w:t>
+          <w:t>https://fr.wikipedia.org/wiki/Tours_de_Hanoï - Solution_récursive</w:t>
         </w:r>
-        <w:proofErr w:type="spellStart"/>
-        <w:r>
-          <w:rPr>
-            <w:rStyle w:val="Lienhypertexte"/>
-            <w:lang w:val="fr-FR"/>
-          </w:rPr>
-          <w:t>Solution_récursive</w:t>
-        </w:r>
-        <w:proofErr w:type="spellEnd"/>
       </w:hyperlink>
     </w:p>
     <w:p>
@@ -4600,21 +4529,7 @@
         <w:rPr>
           <w:lang w:val="fr-FR"/>
         </w:rPr>
-        <w:t xml:space="preserve"> disques </w:t>
-      </w:r>
-      <w:proofErr w:type="gramStart"/>
-      <w:r>
-        <w:rPr>
-          <w:lang w:val="fr-FR"/>
-        </w:rPr>
-        <w:t>de A</w:t>
-      </w:r>
-      <w:proofErr w:type="gramEnd"/>
-      <w:r>
-        <w:rPr>
-          <w:lang w:val="fr-FR"/>
-        </w:rPr>
-        <w:t xml:space="preserve"> vers C,</w:t>
+        <w:t xml:space="preserve"> disques de A vers C,</w:t>
       </w:r>
       <w:r>
         <w:rPr>
@@ -4658,21 +4573,7 @@
         <w:rPr>
           <w:lang w:val="fr-FR"/>
         </w:rPr>
-        <w:t xml:space="preserve"> premiers disques </w:t>
-      </w:r>
-      <w:proofErr w:type="gramStart"/>
-      <w:r>
-        <w:rPr>
-          <w:lang w:val="fr-FR"/>
-        </w:rPr>
-        <w:t>de A</w:t>
-      </w:r>
-      <w:proofErr w:type="gramEnd"/>
-      <w:r>
-        <w:rPr>
-          <w:lang w:val="fr-FR"/>
-        </w:rPr>
-        <w:t xml:space="preserve"> vers B</w:t>
+        <w:t xml:space="preserve"> premiers disques de A vers B</w:t>
       </w:r>
       <w:r>
         <w:rPr>
@@ -4709,21 +4610,7 @@
         <w:rPr>
           <w:lang w:val="fr-FR"/>
         </w:rPr>
-        <w:t xml:space="preserve">e plus grand disque </w:t>
-      </w:r>
-      <w:proofErr w:type="gramStart"/>
-      <w:r>
-        <w:rPr>
-          <w:lang w:val="fr-FR"/>
-        </w:rPr>
-        <w:t>de A</w:t>
-      </w:r>
-      <w:proofErr w:type="gramEnd"/>
-      <w:r>
-        <w:rPr>
-          <w:lang w:val="fr-FR"/>
-        </w:rPr>
-        <w:t xml:space="preserve"> vers C.</w:t>
+        <w:t>e plus grand disque de A vers C.</w:t>
       </w:r>
     </w:p>
     <w:p>
@@ -5034,21 +4921,7 @@
         <w:rPr>
           <w:lang w:val="fr-FR"/>
         </w:rPr>
-        <w:t xml:space="preserve">La représentation graphique du tour a été implémentée dans la classe Hanoi afin d’éviter de devoir faire des accesseurs sur les différentes aiguilles pour le réaliser dans la classe </w:t>
-      </w:r>
-      <w:proofErr w:type="spellStart"/>
-      <w:r>
-        <w:rPr>
-          <w:lang w:val="fr-FR"/>
-        </w:rPr>
-        <w:t>HanoiDisplayer</w:t>
-      </w:r>
-      <w:proofErr w:type="spellEnd"/>
-      <w:r>
-        <w:rPr>
-          <w:lang w:val="fr-FR"/>
-        </w:rPr>
-        <w:t>. C</w:t>
+        <w:t>La représentation graphique du tour a été implémentée dans la classe Hanoi afin d’éviter de devoir faire des accesseurs sur les différentes aiguilles pour le réaliser dans la classe HanoiDisplayer. C</w:t>
       </w:r>
       <w:r>
         <w:rPr>
@@ -5068,42 +4941,12 @@
         </w:rPr>
         <w:t xml:space="preserve">avoir une fonction </w:t>
       </w:r>
-      <w:proofErr w:type="spellStart"/>
-      <w:r>
-        <w:rPr>
-          <w:lang w:val="fr-FR"/>
-        </w:rPr>
-        <w:t>helper</w:t>
-      </w:r>
-      <w:proofErr w:type="spellEnd"/>
-      <w:r>
-        <w:rPr>
-          <w:lang w:val="fr-FR"/>
-        </w:rPr>
-        <w:t xml:space="preserve"> et appelle le </w:t>
-      </w:r>
-      <w:proofErr w:type="spellStart"/>
-      <w:r>
-        <w:rPr>
-          <w:lang w:val="fr-FR"/>
-        </w:rPr>
-        <w:t>toString</w:t>
-      </w:r>
-      <w:proofErr w:type="spellEnd"/>
-      <w:r>
-        <w:rPr>
-          <w:lang w:val="fr-FR"/>
-        </w:rPr>
-        <w:t xml:space="preserve"> </w:t>
-      </w:r>
-      <w:proofErr w:type="spellStart"/>
-      <w:r>
-        <w:rPr>
-          <w:lang w:val="fr-FR"/>
-        </w:rPr>
-        <w:t>so</w:t>
-      </w:r>
-      <w:proofErr w:type="spellEnd"/>
+      <w:r>
+        <w:rPr>
+          <w:lang w:val="fr-FR"/>
+        </w:rPr>
+        <w:t>helper et appelle le toString de</w:t>
+      </w:r>
       <w:r>
         <w:rPr>
           <w:lang w:val="fr-FR"/>
@@ -5119,14 +4962,12 @@
           <w:lang w:val="fr-FR"/>
         </w:rPr>
       </w:pPr>
-      <w:proofErr w:type="spellStart"/>
       <w:r>
         <w:rPr>
           <w:lang w:val="fr-FR"/>
         </w:rPr>
         <w:t>Stack</w:t>
       </w:r>
-      <w:proofErr w:type="spellEnd"/>
     </w:p>
     <w:p>
       <w:pPr>
@@ -5139,35 +4980,7 @@
         <w:rPr>
           <w:lang w:val="fr-FR"/>
         </w:rPr>
-        <w:t xml:space="preserve">Nous avions tout d’abord essayé de faire une vraie version générique de la </w:t>
-      </w:r>
-      <w:proofErr w:type="spellStart"/>
-      <w:r>
-        <w:rPr>
-          <w:lang w:val="fr-FR"/>
-        </w:rPr>
-        <w:t>Stack</w:t>
-      </w:r>
-      <w:proofErr w:type="spellEnd"/>
-      <w:r>
-        <w:rPr>
-          <w:lang w:val="fr-FR"/>
-        </w:rPr>
-        <w:t xml:space="preserve"> mais il n’est pas aisé de travaille avec des tableaux génériques (à la place d’</w:t>
-      </w:r>
-      <w:proofErr w:type="spellStart"/>
-      <w:r>
-        <w:rPr>
-          <w:lang w:val="fr-FR"/>
-        </w:rPr>
-        <w:t>ArrayList</w:t>
-      </w:r>
-      <w:proofErr w:type="spellEnd"/>
-      <w:r>
-        <w:rPr>
-          <w:lang w:val="fr-FR"/>
-        </w:rPr>
-        <w:t xml:space="preserve">). Nous nous sommes donc rabattus </w:t>
+        <w:t xml:space="preserve">Nous avions tout d’abord essayé de faire une vraie version générique de la Stack mais il n’est pas aisé de travaille avec des tableaux génériques (à la place d’ArrayList). Nous nous sommes donc rabattus </w:t>
       </w:r>
       <w:r>
         <w:rPr>
@@ -5187,65 +5000,7 @@
         <w:rPr>
           <w:lang w:val="fr-FR"/>
         </w:rPr>
-        <w:t xml:space="preserve">Afin de suivre les conventions Java, la méthode </w:t>
-      </w:r>
-      <w:proofErr w:type="spellStart"/>
-      <w:proofErr w:type="gramStart"/>
-      <w:r>
-        <w:rPr>
-          <w:lang w:val="fr-FR"/>
-        </w:rPr>
-        <w:t>next</w:t>
-      </w:r>
-      <w:proofErr w:type="spellEnd"/>
-      <w:r>
-        <w:rPr>
-          <w:lang w:val="fr-FR"/>
-        </w:rPr>
-        <w:t>(</w:t>
-      </w:r>
-      <w:proofErr w:type="gramEnd"/>
-      <w:r>
-        <w:rPr>
-          <w:lang w:val="fr-FR"/>
-        </w:rPr>
-        <w:t>) dans l’</w:t>
-      </w:r>
-      <w:proofErr w:type="spellStart"/>
-      <w:r>
-        <w:rPr>
-          <w:lang w:val="fr-FR"/>
-        </w:rPr>
-        <w:t>itérateur</w:t>
-      </w:r>
-      <w:proofErr w:type="spellEnd"/>
-      <w:r>
-        <w:rPr>
-          <w:lang w:val="fr-FR"/>
-        </w:rPr>
-        <w:t xml:space="preserve"> retourne l’élément courant tout en le remplaçant par le prochain élément par après. De même, la méthode </w:t>
-      </w:r>
-      <w:proofErr w:type="spellStart"/>
-      <w:proofErr w:type="gramStart"/>
-      <w:r>
-        <w:rPr>
-          <w:lang w:val="fr-FR"/>
-        </w:rPr>
-        <w:t>hasNext</w:t>
-      </w:r>
-      <w:proofErr w:type="spellEnd"/>
-      <w:r>
-        <w:rPr>
-          <w:lang w:val="fr-FR"/>
-        </w:rPr>
-        <w:t>(</w:t>
-      </w:r>
-      <w:proofErr w:type="gramEnd"/>
-      <w:r>
-        <w:rPr>
-          <w:lang w:val="fr-FR"/>
-        </w:rPr>
-        <w:t xml:space="preserve">) vérifie que l’élément courant </w:t>
+        <w:t xml:space="preserve">Afin de suivre les conventions Java, la méthode next() dans l’itérateur retourne l’élément courant tout en le remplaçant par le prochain élément par après. De même, la méthode hasNext() vérifie que l’élément courant </w:t>
       </w:r>
       <w:r>
         <w:rPr>
@@ -5265,35 +5020,7 @@
         <w:rPr>
           <w:lang w:val="fr-FR"/>
         </w:rPr>
-        <w:t xml:space="preserve">Nous avons choisi la visibilité package pour tous les éléments de la classe </w:t>
-      </w:r>
-      <w:proofErr w:type="spellStart"/>
-      <w:r>
-        <w:rPr>
-          <w:lang w:val="fr-FR"/>
-        </w:rPr>
-        <w:t>Element</w:t>
-      </w:r>
-      <w:proofErr w:type="spellEnd"/>
-      <w:r>
-        <w:rPr>
-          <w:lang w:val="fr-FR"/>
-        </w:rPr>
-        <w:t xml:space="preserve"> car nous l’utilisons plus comme une structure utile à l’interne dans l’implémentation de la pile. En effet, il n’est pas utile d’avoir accès à l’implémentation de l’élément en dehors du package </w:t>
-      </w:r>
-      <w:proofErr w:type="spellStart"/>
-      <w:r>
-        <w:rPr>
-          <w:lang w:val="fr-FR"/>
-        </w:rPr>
-        <w:t>util</w:t>
-      </w:r>
-      <w:proofErr w:type="spellEnd"/>
-      <w:r>
-        <w:rPr>
-          <w:lang w:val="fr-FR"/>
-        </w:rPr>
-        <w:t>, dans le code métier.</w:t>
+        <w:t>Nous avons choisi la visibilité package pour tous les éléments de la classe Element car nous l’utilisons plus comme une structure utile à l’interne dans l’implémentation de la pile. En effet, il n’est pas utile d’avoir accès à l’implémentation de l’élément en dehors du package util, dans le code métier.</w:t>
       </w:r>
     </w:p>
     <w:p>
@@ -5307,21 +5034,7 @@
         <w:rPr>
           <w:lang w:val="fr-FR"/>
         </w:rPr>
-        <w:t xml:space="preserve">La CI comme quoi le </w:t>
-      </w:r>
-      <w:proofErr w:type="spellStart"/>
-      <w:r>
-        <w:rPr>
-          <w:lang w:val="fr-FR"/>
-        </w:rPr>
-        <w:t>next</w:t>
-      </w:r>
-      <w:proofErr w:type="spellEnd"/>
-      <w:r>
-        <w:rPr>
-          <w:lang w:val="fr-FR"/>
-        </w:rPr>
-        <w:t xml:space="preserve"> d’un élément ne doit pas être lui-même n’a pas été implémentée directement dans le code étant donné que la classe est en visibilité package. L’utilisateur utilisant notre librairie ne </w:t>
+        <w:t xml:space="preserve">La CI comme quoi le next d’un élément ne doit pas être lui-même n’a pas été implémentée directement dans le code étant donné que la classe est en visibilité package. L’utilisateur utilisant notre librairie ne </w:t>
       </w:r>
       <w:r>
         <w:rPr>
@@ -5383,21 +5096,7 @@
         <w:rPr>
           <w:lang w:val="fr-FR"/>
         </w:rPr>
-        <w:t xml:space="preserve">l’implémentation de notre classe </w:t>
-      </w:r>
-      <w:proofErr w:type="spellStart"/>
-      <w:r>
-        <w:rPr>
-          <w:lang w:val="fr-FR"/>
-        </w:rPr>
-        <w:t>Stack</w:t>
-      </w:r>
-      <w:proofErr w:type="spellEnd"/>
-      <w:r>
-        <w:rPr>
-          <w:lang w:val="fr-FR"/>
-        </w:rPr>
-        <w:t xml:space="preserve"> avec via les tests suivants :</w:t>
+        <w:t>l’implémentation de notre classe Stack avec via les tests suivants :</w:t>
       </w:r>
     </w:p>
     <w:tbl>
@@ -5510,7 +5209,7 @@
               <w:rPr>
                 <w:lang w:val="fr-FR"/>
               </w:rPr>
-              <w:t>La valeur est ajoutée tout au haut de la pile.</w:t>
+              <w:t>La valeur est ajoutée tout au haut de la pile</w:t>
             </w:r>
           </w:p>
         </w:tc>
@@ -5561,7 +5260,7 @@
               <w:rPr>
                 <w:lang w:val="fr-FR"/>
               </w:rPr>
-              <w:t>L’élément tout en haut de la pile est supprimé et sa valeur est retournée.</w:t>
+              <w:t>L’élément tout en haut de la pile est supprimé et sa valeur est retournée</w:t>
             </w:r>
           </w:p>
         </w:tc>
@@ -5604,7 +5303,7 @@
               <w:rPr>
                 <w:lang w:val="fr-FR"/>
               </w:rPr>
-              <w:t>Les opérations se déroulent sans soucis.</w:t>
+              <w:t>Les opérations se déroulent sans soucis</w:t>
             </w:r>
           </w:p>
         </w:tc>
@@ -5630,6 +5329,18 @@
               </w:rPr>
               <w:t>Affichage</w:t>
             </w:r>
+            <w:r>
+              <w:rPr>
+                <w:lang w:val="fr-FR"/>
+              </w:rPr>
+              <w:t xml:space="preserve"> des éléments d’une pile</w:t>
+            </w:r>
+            <w:r>
+              <w:rPr>
+                <w:lang w:val="fr-FR"/>
+              </w:rPr>
+              <w:t xml:space="preserve"> grâce à sa représention sous forme de chaîne de caractères</w:t>
+            </w:r>
           </w:p>
         </w:tc>
         <w:tc>
@@ -5643,6 +5354,18 @@
                 <w:lang w:val="fr-FR"/>
               </w:rPr>
             </w:pPr>
+            <w:r>
+              <w:rPr>
+                <w:lang w:val="fr-FR"/>
+              </w:rPr>
+              <w:t xml:space="preserve">Les éléments </w:t>
+            </w:r>
+            <w:r>
+              <w:rPr>
+                <w:lang w:val="fr-FR"/>
+              </w:rPr>
+              <w:t>sont affichés sous la forme demandée, c’est-à-dire : [ &lt;a&gt; &lt;b&gt;  &lt;c&gt;]</w:t>
+            </w:r>
           </w:p>
         </w:tc>
       </w:tr>
@@ -5661,14 +5384,24 @@
                 <w:lang w:val="fr-FR"/>
               </w:rPr>
             </w:pPr>
-            <w:proofErr w:type="spellStart"/>
             <w:r>
               <w:rPr>
                 <w:lang w:val="fr-FR"/>
               </w:rPr>
-              <w:t>Itérateur</w:t>
+              <w:t>L’i</w:t>
             </w:r>
-            <w:proofErr w:type="spellEnd"/>
+            <w:r>
+              <w:rPr>
+                <w:lang w:val="fr-FR"/>
+              </w:rPr>
+              <w:t>térateur</w:t>
+            </w:r>
+            <w:r>
+              <w:rPr>
+                <w:lang w:val="fr-FR"/>
+              </w:rPr>
+              <w:t xml:space="preserve"> de la pile fonctionne correctement</w:t>
+            </w:r>
           </w:p>
           <w:p>
             <w:pPr>
@@ -5690,6 +5423,12 @@
                 <w:lang w:val="fr-FR"/>
               </w:rPr>
             </w:pPr>
+            <w:r>
+              <w:rPr>
+                <w:lang w:val="fr-FR"/>
+              </w:rPr>
+              <w:t>Il est possible d’itérer sur toutes les valeurs de la pile sans problème et dans le bon ordre</w:t>
+            </w:r>
           </w:p>
         </w:tc>
       </w:tr>
@@ -5712,7 +5451,13 @@
               <w:rPr>
                 <w:lang w:val="fr-FR"/>
               </w:rPr>
-              <w:t>State</w:t>
+              <w:t>Récupération des données de la pile via sa méth</w:t>
+            </w:r>
+            <w:r>
+              <w:rPr>
+                <w:lang w:val="fr-FR"/>
+              </w:rPr>
+              <w:t>ode state retournant un tableau</w:t>
             </w:r>
           </w:p>
           <w:p>
@@ -5735,6 +5480,12 @@
                 <w:lang w:val="fr-FR"/>
               </w:rPr>
             </w:pPr>
+            <w:r>
+              <w:rPr>
+                <w:lang w:val="fr-FR"/>
+              </w:rPr>
+              <w:t>Le tableau contient toutes les valeurs de la pile dans le bon ordre</w:t>
+            </w:r>
             <w:bookmarkStart w:id="0" w:name="_GoBack"/>
             <w:bookmarkEnd w:id="0"/>
           </w:p>
@@ -5759,7 +5510,25 @@
               <w:rPr>
                 <w:lang w:val="fr-FR"/>
               </w:rPr>
-              <w:t>State encapsulation</w:t>
+              <w:t>Récupérer les données de la pile via la méthode s</w:t>
+            </w:r>
+            <w:r>
+              <w:rPr>
+                <w:lang w:val="fr-FR"/>
+              </w:rPr>
+              <w:t xml:space="preserve">tate </w:t>
+            </w:r>
+            <w:r>
+              <w:rPr>
+                <w:lang w:val="fr-FR"/>
+              </w:rPr>
+              <w:t>ne brise pas l’</w:t>
+            </w:r>
+            <w:r>
+              <w:rPr>
+                <w:lang w:val="fr-FR"/>
+              </w:rPr>
+              <w:t>encapsulation</w:t>
             </w:r>
           </w:p>
         </w:tc>
@@ -5774,6 +5543,12 @@
                 <w:lang w:val="fr-FR"/>
               </w:rPr>
             </w:pPr>
+            <w:r>
+              <w:rPr>
+                <w:lang w:val="fr-FR"/>
+              </w:rPr>
+              <w:t>Modifier le tableau retourné ne modifie pas le tableau dans la classe de la pile</w:t>
+            </w:r>
           </w:p>
         </w:tc>
       </w:tr>
@@ -5796,16 +5571,8 @@
               <w:rPr>
                 <w:lang w:val="fr-FR"/>
               </w:rPr>
-              <w:t xml:space="preserve">Pop une </w:t>
+              <w:t>Retirer un élément d’une pile</w:t>
             </w:r>
-            <w:proofErr w:type="spellStart"/>
-            <w:r>
-              <w:rPr>
-                <w:lang w:val="fr-FR"/>
-              </w:rPr>
-              <w:t>stack</w:t>
-            </w:r>
-            <w:proofErr w:type="spellEnd"/>
             <w:r>
               <w:rPr>
                 <w:lang w:val="fr-FR"/>
@@ -5825,14 +5592,12 @@
                 <w:lang w:val="fr-FR"/>
               </w:rPr>
             </w:pPr>
-            <w:proofErr w:type="gramStart"/>
             <w:r>
               <w:rPr>
                 <w:lang w:val="fr-FR"/>
               </w:rPr>
-              <w:t>exception</w:t>
+              <w:t>Exception lancée lors de l’opération</w:t>
             </w:r>
-            <w:proofErr w:type="gramEnd"/>
           </w:p>
         </w:tc>
       </w:tr>
@@ -5851,6 +5616,18 @@
                 <w:lang w:val="fr-FR"/>
               </w:rPr>
             </w:pPr>
+            <w:r>
+              <w:rPr>
+                <w:lang w:val="fr-FR"/>
+              </w:rPr>
+              <w:t>Ajouter une valeur d’un type différent (String dans notre cas)</w:t>
+            </w:r>
+            <w:r>
+              <w:rPr>
+                <w:lang w:val="fr-FR"/>
+              </w:rPr>
+              <w:t xml:space="preserve"> dans la pile</w:t>
+            </w:r>
           </w:p>
         </w:tc>
         <w:tc>
@@ -5864,192 +5641,12 @@
                 <w:lang w:val="fr-FR"/>
               </w:rPr>
             </w:pPr>
-          </w:p>
-        </w:tc>
-      </w:tr>
-      <w:tr>
-        <w:trPr>
-          <w:trHeight w:val="557"/>
-        </w:trPr>
-        <w:tc>
-          <w:tcPr>
-            <w:tcW w:w="4622" w:type="dxa"/>
-          </w:tcPr>
-          <w:p>
-            <w:pPr>
-              <w:jc w:val="both"/>
+            <w:r>
               <w:rPr>
                 <w:lang w:val="fr-FR"/>
               </w:rPr>
-            </w:pPr>
-          </w:p>
-        </w:tc>
-        <w:tc>
-          <w:tcPr>
-            <w:tcW w:w="4622" w:type="dxa"/>
-          </w:tcPr>
-          <w:p>
-            <w:pPr>
-              <w:jc w:val="both"/>
-              <w:rPr>
-                <w:lang w:val="fr-FR"/>
-              </w:rPr>
-            </w:pPr>
-          </w:p>
-        </w:tc>
-      </w:tr>
-      <w:tr>
-        <w:trPr>
-          <w:trHeight w:val="557"/>
-        </w:trPr>
-        <w:tc>
-          <w:tcPr>
-            <w:tcW w:w="4622" w:type="dxa"/>
-          </w:tcPr>
-          <w:p>
-            <w:pPr>
-              <w:jc w:val="both"/>
-              <w:rPr>
-                <w:lang w:val="fr-FR"/>
-              </w:rPr>
-            </w:pPr>
-          </w:p>
-        </w:tc>
-        <w:tc>
-          <w:tcPr>
-            <w:tcW w:w="4622" w:type="dxa"/>
-          </w:tcPr>
-          <w:p>
-            <w:pPr>
-              <w:jc w:val="both"/>
-              <w:rPr>
-                <w:lang w:val="fr-FR"/>
-              </w:rPr>
-            </w:pPr>
-          </w:p>
-        </w:tc>
-      </w:tr>
-      <w:tr>
-        <w:trPr>
-          <w:trHeight w:val="557"/>
-        </w:trPr>
-        <w:tc>
-          <w:tcPr>
-            <w:tcW w:w="4622" w:type="dxa"/>
-          </w:tcPr>
-          <w:p>
-            <w:pPr>
-              <w:jc w:val="both"/>
-              <w:rPr>
-                <w:lang w:val="fr-FR"/>
-              </w:rPr>
-            </w:pPr>
-          </w:p>
-        </w:tc>
-        <w:tc>
-          <w:tcPr>
-            <w:tcW w:w="4622" w:type="dxa"/>
-          </w:tcPr>
-          <w:p>
-            <w:pPr>
-              <w:jc w:val="both"/>
-              <w:rPr>
-                <w:lang w:val="fr-FR"/>
-              </w:rPr>
-            </w:pPr>
-          </w:p>
-        </w:tc>
-      </w:tr>
-      <w:tr>
-        <w:trPr>
-          <w:trHeight w:val="557"/>
-        </w:trPr>
-        <w:tc>
-          <w:tcPr>
-            <w:tcW w:w="4622" w:type="dxa"/>
-          </w:tcPr>
-          <w:p>
-            <w:pPr>
-              <w:jc w:val="both"/>
-              <w:rPr>
-                <w:lang w:val="fr-FR"/>
-              </w:rPr>
-            </w:pPr>
-          </w:p>
-        </w:tc>
-        <w:tc>
-          <w:tcPr>
-            <w:tcW w:w="4622" w:type="dxa"/>
-          </w:tcPr>
-          <w:p>
-            <w:pPr>
-              <w:jc w:val="both"/>
-              <w:rPr>
-                <w:lang w:val="fr-FR"/>
-              </w:rPr>
-            </w:pPr>
-          </w:p>
-        </w:tc>
-      </w:tr>
-      <w:tr>
-        <w:trPr>
-          <w:trHeight w:val="557"/>
-        </w:trPr>
-        <w:tc>
-          <w:tcPr>
-            <w:tcW w:w="4622" w:type="dxa"/>
-          </w:tcPr>
-          <w:p>
-            <w:pPr>
-              <w:jc w:val="both"/>
-              <w:rPr>
-                <w:lang w:val="fr-FR"/>
-              </w:rPr>
-            </w:pPr>
-          </w:p>
-        </w:tc>
-        <w:tc>
-          <w:tcPr>
-            <w:tcW w:w="4622" w:type="dxa"/>
-          </w:tcPr>
-          <w:p>
-            <w:pPr>
-              <w:jc w:val="both"/>
-              <w:rPr>
-                <w:lang w:val="fr-FR"/>
-              </w:rPr>
-            </w:pPr>
-          </w:p>
-        </w:tc>
-      </w:tr>
-      <w:tr>
-        <w:trPr>
-          <w:trHeight w:val="557"/>
-        </w:trPr>
-        <w:tc>
-          <w:tcPr>
-            <w:tcW w:w="4622" w:type="dxa"/>
-          </w:tcPr>
-          <w:p>
-            <w:pPr>
-              <w:jc w:val="both"/>
-              <w:rPr>
-                <w:lang w:val="fr-FR"/>
-              </w:rPr>
-            </w:pPr>
-          </w:p>
-        </w:tc>
-        <w:tc>
-          <w:tcPr>
-            <w:tcW w:w="4622" w:type="dxa"/>
-          </w:tcPr>
-          <w:p>
-            <w:pPr>
-              <w:jc w:val="both"/>
-              <w:rPr>
-                <w:lang w:val="fr-FR"/>
-              </w:rPr>
-            </w:pPr>
+              <w:t>Les opérations se déroulent sans soucis</w:t>
+            </w:r>
           </w:p>
         </w:tc>
       </w:tr>
@@ -6216,16 +5813,8 @@
       <w:rPr>
         <w:lang w:val="en-US"/>
       </w:rPr>
-      <w:t xml:space="preserve">Jonathan </w:t>
+      <w:t>Jonathan Friedli</w:t>
     </w:r>
-    <w:proofErr w:type="spellStart"/>
-    <w:r>
-      <w:rPr>
-        <w:lang w:val="en-US"/>
-      </w:rPr>
-      <w:t>Friedli</w:t>
-    </w:r>
-    <w:proofErr w:type="spellEnd"/>
     <w:r>
       <w:rPr>
         <w:lang w:val="en-US"/>

</xml_diff>

<commit_message>
docs: small alex ass
</commit_message>
<xml_diff>
--- a/labo7/Rapport_Labo_7_POO.docx
+++ b/labo7/Rapport_Labo_7_POO.docx
@@ -4188,277 +4188,6 @@
         <w:rPr>
           <w:lang w:val="fr-FR"/>
         </w:rPr>
-        <w:t>Description des classes</w:t>
-      </w:r>
-    </w:p>
-    <w:p>
-      <w:pPr>
-        <w:pStyle w:val="Titre2"/>
-        <w:jc w:val="both"/>
-        <w:rPr>
-          <w:lang w:val="fr-FR"/>
-        </w:rPr>
-      </w:pPr>
-      <w:r>
-        <w:rPr>
-          <w:lang w:val="fr-FR"/>
-        </w:rPr>
-        <w:t>Package hanoi</w:t>
-      </w:r>
-    </w:p>
-    <w:p>
-      <w:pPr>
-        <w:pStyle w:val="Titre3"/>
-        <w:jc w:val="both"/>
-        <w:rPr>
-          <w:lang w:val="fr-FR"/>
-        </w:rPr>
-      </w:pPr>
-      <w:r>
-        <w:rPr>
-          <w:lang w:val="fr-FR"/>
-        </w:rPr>
-        <w:t>Hanoi</w:t>
-      </w:r>
-    </w:p>
-    <w:p>
-      <w:pPr>
-        <w:jc w:val="both"/>
-        <w:rPr>
-          <w:lang w:val="fr-FR"/>
-        </w:rPr>
-      </w:pPr>
-      <w:r>
-        <w:rPr>
-          <w:lang w:val="fr-FR"/>
-        </w:rPr>
-        <w:t xml:space="preserve">Classe contenant toute la logique de la résolution du problème des tours d’Hanoi. Elle s’occupe notamment de contenir </w:t>
-      </w:r>
-      <w:r>
-        <w:rPr>
-          <w:lang w:val="fr-FR"/>
-        </w:rPr>
-        <w:t>les trois aiguilles ainsi que d’appliquer</w:t>
-      </w:r>
-      <w:r>
-        <w:rPr>
-          <w:lang w:val="fr-FR"/>
-        </w:rPr>
-        <w:t xml:space="preserve"> l’algorithme récursif.</w:t>
-      </w:r>
-    </w:p>
-    <w:p>
-      <w:pPr>
-        <w:pStyle w:val="Titre3"/>
-        <w:jc w:val="both"/>
-        <w:rPr>
-          <w:lang w:val="fr-FR"/>
-        </w:rPr>
-      </w:pPr>
-      <w:r>
-        <w:rPr>
-          <w:lang w:val="fr-FR"/>
-        </w:rPr>
-        <w:t>HanoiDisplayer</w:t>
-      </w:r>
-    </w:p>
-    <w:p>
-      <w:pPr>
-        <w:jc w:val="both"/>
-        <w:rPr>
-          <w:lang w:val="fr-FR"/>
-        </w:rPr>
-      </w:pPr>
-      <w:r>
-        <w:rPr>
-          <w:lang w:val="fr-FR"/>
-        </w:rPr>
-        <w:t>Classe permettant l’affichage des étapes de résolution du problème dans la console.</w:t>
-      </w:r>
-    </w:p>
-    <w:p>
-      <w:pPr>
-        <w:pStyle w:val="Titre2"/>
-        <w:jc w:val="both"/>
-        <w:rPr>
-          <w:lang w:val="fr-FR"/>
-        </w:rPr>
-      </w:pPr>
-      <w:r>
-        <w:rPr>
-          <w:lang w:val="fr-FR"/>
-        </w:rPr>
-        <w:t>Package util</w:t>
-      </w:r>
-    </w:p>
-    <w:p>
-      <w:pPr>
-        <w:pStyle w:val="Titre3"/>
-        <w:jc w:val="both"/>
-        <w:rPr>
-          <w:lang w:val="fr-FR"/>
-        </w:rPr>
-      </w:pPr>
-      <w:r>
-        <w:rPr>
-          <w:lang w:val="fr-FR"/>
-        </w:rPr>
-        <w:t>Stack</w:t>
-      </w:r>
-    </w:p>
-    <w:p>
-      <w:pPr>
-        <w:jc w:val="both"/>
-        <w:rPr>
-          <w:lang w:val="fr-FR"/>
-        </w:rPr>
-      </w:pPr>
-      <w:r>
-        <w:rPr>
-          <w:lang w:val="fr-FR"/>
-        </w:rPr>
-        <w:t>Représentation générique d’</w:t>
-      </w:r>
-      <w:r>
-        <w:rPr>
-          <w:lang w:val="fr-FR"/>
-        </w:rPr>
-        <w:t>une pile grâce à l’utilisation de la classe Object. Il est possible d’ajouter ou de retirer un élément à la fois</w:t>
-      </w:r>
-      <w:r>
-        <w:rPr>
-          <w:lang w:val="fr-FR"/>
-        </w:rPr>
-        <w:t xml:space="preserve"> ainsi que de la parcourir</w:t>
-      </w:r>
-      <w:r>
-        <w:rPr>
-          <w:lang w:val="fr-FR"/>
-        </w:rPr>
-        <w:t>. La pile possède également une représentation graphique.</w:t>
-      </w:r>
-      <w:r>
-        <w:rPr>
-          <w:lang w:val="fr-FR"/>
-        </w:rPr>
-        <w:t xml:space="preserve"> </w:t>
-      </w:r>
-    </w:p>
-    <w:p>
-      <w:pPr>
-        <w:pStyle w:val="Titre3"/>
-        <w:jc w:val="both"/>
-        <w:rPr>
-          <w:lang w:val="fr-FR"/>
-        </w:rPr>
-      </w:pPr>
-      <w:r>
-        <w:rPr>
-          <w:lang w:val="fr-FR"/>
-        </w:rPr>
-        <w:t>StackIterator</w:t>
-      </w:r>
-    </w:p>
-    <w:p>
-      <w:pPr>
-        <w:jc w:val="both"/>
-        <w:rPr>
-          <w:lang w:val="fr-FR"/>
-        </w:rPr>
-      </w:pPr>
-      <w:r>
-        <w:rPr>
-          <w:lang w:val="fr-FR"/>
-        </w:rPr>
-        <w:t>Classe représentant un itérateur pointant sur un élément. Il est possible d’accéder à l’élément suivant.</w:t>
-      </w:r>
-    </w:p>
-    <w:p>
-      <w:pPr>
-        <w:pStyle w:val="Titre3"/>
-        <w:jc w:val="both"/>
-        <w:rPr>
-          <w:lang w:val="fr-FR"/>
-        </w:rPr>
-      </w:pPr>
-      <w:r>
-        <w:rPr>
-          <w:lang w:val="fr-FR"/>
-        </w:rPr>
-        <w:t>Element</w:t>
-      </w:r>
-    </w:p>
-    <w:p>
-      <w:pPr>
-        <w:jc w:val="both"/>
-        <w:rPr>
-          <w:lang w:val="fr-FR"/>
-        </w:rPr>
-      </w:pPr>
-      <w:r>
-        <w:rPr>
-          <w:lang w:val="fr-FR"/>
-        </w:rPr>
-        <w:t>Classe conteneur permettant de lier un élément avec un potentiel élément suivant.</w:t>
-      </w:r>
-    </w:p>
-    <w:p>
-      <w:pPr>
-        <w:pStyle w:val="Titre2"/>
-        <w:jc w:val="both"/>
-        <w:rPr>
-          <w:lang w:val="fr-FR"/>
-        </w:rPr>
-      </w:pPr>
-      <w:r>
-        <w:rPr>
-          <w:lang w:val="fr-FR"/>
-        </w:rPr>
-        <w:t>Package global</w:t>
-      </w:r>
-    </w:p>
-    <w:p>
-      <w:pPr>
-        <w:pStyle w:val="Titre3"/>
-        <w:jc w:val="both"/>
-        <w:rPr>
-          <w:lang w:val="fr-FR"/>
-        </w:rPr>
-      </w:pPr>
-      <w:r>
-        <w:rPr>
-          <w:lang w:val="fr-FR"/>
-        </w:rPr>
-        <w:t>Hanoi</w:t>
-      </w:r>
-    </w:p>
-    <w:p>
-      <w:pPr>
-        <w:jc w:val="both"/>
-        <w:rPr>
-          <w:lang w:val="fr-FR"/>
-        </w:rPr>
-      </w:pPr>
-      <w:r>
-        <w:rPr>
-          <w:lang w:val="fr-FR"/>
-        </w:rPr>
-        <w:t>Classe principale du programme, s’occupe de lancer le programme de résolution des tours d’Hanoi. Elle contient également les tests de l’implémentation de la Stack.</w:t>
-      </w:r>
-    </w:p>
-    <w:p>
-      <w:pPr>
-        <w:pStyle w:val="Titre1"/>
-        <w:jc w:val="both"/>
-        <w:rPr>
-          <w:lang w:val="fr-FR"/>
-        </w:rPr>
-      </w:pPr>
-      <w:r>
-        <w:rPr>
-          <w:lang w:val="fr-FR"/>
-        </w:rPr>
-        <w:lastRenderedPageBreak/>
         <w:t>Algorithme utilisé</w:t>
       </w:r>
     </w:p>
@@ -4682,7 +4411,19 @@
         <w:rPr>
           <w:lang w:val="fr-FR"/>
         </w:rPr>
-        <w:t>Question 1</w:t>
+        <w:t xml:space="preserve">Réponse à la </w:t>
+      </w:r>
+      <w:r>
+        <w:rPr>
+          <w:lang w:val="fr-FR"/>
+        </w:rPr>
+        <w:t>q</w:t>
+      </w:r>
+      <w:r>
+        <w:rPr>
+          <w:lang w:val="fr-FR"/>
+        </w:rPr>
+        <w:t>uestion 1</w:t>
       </w:r>
     </w:p>
     <w:p>
@@ -4886,6 +4627,7 @@
         <w:rPr>
           <w:lang w:val="fr-FR"/>
         </w:rPr>
+        <w:lastRenderedPageBreak/>
         <w:t>Choix de modélisation</w:t>
       </w:r>
       <w:r>
@@ -4912,50 +4654,99 @@
     </w:p>
     <w:p>
       <w:pPr>
-        <w:jc w:val="both"/>
-        <w:rPr>
-          <w:lang w:val="fr-FR"/>
-        </w:rPr>
-      </w:pPr>
-      <w:r>
-        <w:rPr>
-          <w:lang w:val="fr-FR"/>
-        </w:rPr>
-        <w:t>La représentation graphique du tour a été implémentée dans la classe Hanoi afin d’éviter de devoir faire des accesseurs sur les différentes aiguilles pour le réaliser dans la classe HanoiDisplayer. C</w:t>
-      </w:r>
-      <w:r>
-        <w:rPr>
-          <w:lang w:val="fr-FR"/>
-        </w:rPr>
-        <w:t>ette dernière s</w:t>
-      </w:r>
-      <w:r>
-        <w:rPr>
-          <w:lang w:val="fr-FR"/>
-        </w:rPr>
-        <w:t>e contente donc d’</w:t>
-      </w:r>
-      <w:r>
-        <w:rPr>
-          <w:lang w:val="fr-FR"/>
-        </w:rPr>
-        <w:t xml:space="preserve">avoir une fonction </w:t>
-      </w:r>
-      <w:r>
-        <w:rPr>
-          <w:lang w:val="fr-FR"/>
-        </w:rPr>
-        <w:t>helper et appelle le toString de</w:t>
-      </w:r>
-      <w:r>
-        <w:rPr>
-          <w:lang w:val="fr-FR"/>
-        </w:rPr>
-        <w:t xml:space="preserve"> l’instance de la classe Hanoi reçue en paramètre.</w:t>
+        <w:rPr>
+          <w:lang w:val="fr-FR"/>
+        </w:rPr>
+      </w:pPr>
+      <w:r>
+        <w:rPr>
+          <w:lang w:val="fr-FR"/>
+        </w:rPr>
+        <w:t>Nous avons représenté les trois</w:t>
+      </w:r>
+      <w:r>
+        <w:rPr>
+          <w:lang w:val="fr-FR"/>
+        </w:rPr>
+        <w:t xml:space="preserve"> a</w:t>
+      </w:r>
+      <w:r>
+        <w:rPr>
+          <w:lang w:val="fr-FR"/>
+        </w:rPr>
+        <w:t>i</w:t>
+      </w:r>
+      <w:r>
+        <w:rPr>
+          <w:lang w:val="fr-FR"/>
+        </w:rPr>
+        <w:t xml:space="preserve">guilles sous forme d’un tableau </w:t>
+      </w:r>
+      <w:r>
+        <w:rPr>
+          <w:lang w:val="fr-FR"/>
+        </w:rPr>
+        <w:t xml:space="preserve">pour plus d’évolutivité, même si l’algorithme </w:t>
+      </w:r>
+      <w:r>
+        <w:rPr>
+          <w:lang w:val="fr-FR"/>
+        </w:rPr>
+        <w:t xml:space="preserve">de résolution </w:t>
+      </w:r>
+      <w:r>
+        <w:rPr>
+          <w:lang w:val="fr-FR"/>
+        </w:rPr>
+        <w:t>serait à revoir dans le cas où le nombre d’aiguilles serait plus grand que trois.</w:t>
       </w:r>
     </w:p>
     <w:p>
       <w:pPr>
+        <w:jc w:val="both"/>
+        <w:rPr>
+          <w:lang w:val="fr-FR"/>
+        </w:rPr>
+      </w:pPr>
+      <w:r>
+        <w:rPr>
+          <w:lang w:val="fr-FR"/>
+        </w:rPr>
+        <w:t>La représentation graphique du tour a été implémentée dans la classe Hanoi afin d’éviter de devoir faire des accesseurs sur les différentes aiguilles pour le réaliser dans la classe HanoiDisplayer. C</w:t>
+      </w:r>
+      <w:r>
+        <w:rPr>
+          <w:lang w:val="fr-FR"/>
+        </w:rPr>
+        <w:t>ette dernière s</w:t>
+      </w:r>
+      <w:r>
+        <w:rPr>
+          <w:lang w:val="fr-FR"/>
+        </w:rPr>
+        <w:t>e contente donc d’</w:t>
+      </w:r>
+      <w:r>
+        <w:rPr>
+          <w:lang w:val="fr-FR"/>
+        </w:rPr>
+        <w:t xml:space="preserve">avoir une fonction </w:t>
+      </w:r>
+      <w:r>
+        <w:rPr>
+          <w:lang w:val="fr-FR"/>
+        </w:rPr>
+        <w:t>helper et appelle le toString de</w:t>
+      </w:r>
+      <w:r>
+        <w:rPr>
+          <w:lang w:val="fr-FR"/>
+        </w:rPr>
+        <w:t xml:space="preserve"> l’instance de la classe Hanoi reçue en paramètre.</w:t>
+      </w:r>
+    </w:p>
+    <w:p>
+      <w:pPr>
         <w:pStyle w:val="Titre2"/>
         <w:jc w:val="both"/>
         <w:rPr>
@@ -5034,14 +4825,7 @@
         <w:rPr>
           <w:lang w:val="fr-FR"/>
         </w:rPr>
-        <w:t xml:space="preserve">La CI comme quoi le next d’un élément ne doit pas être lui-même n’a pas été implémentée directement dans le code étant donné que la classe est en visibilité package. L’utilisateur utilisant notre librairie ne </w:t>
-      </w:r>
-      <w:r>
-        <w:rPr>
-          <w:lang w:val="fr-FR"/>
-        </w:rPr>
-        <w:lastRenderedPageBreak/>
-        <w:t>pourra faire cette bêtise et nous partons du principe que nous ne faisons pas ça non plus dans notre code.</w:t>
+        <w:t>La CI comme quoi le next d’un élément ne doit pas être lui-même n’a pas été implémentée directement dans le code étant donné que la classe est en visibilité package. L’utilisateur utilisant notre librairie ne pourra faire cette bêtise et nous partons du principe que nous ne faisons pas ça non plus dans notre code.</w:t>
       </w:r>
     </w:p>
     <w:p>
@@ -5078,6 +4862,14 @@
         </w:rPr>
         <w:t>é le test demandé dans la donnée permettant de lancer</w:t>
       </w:r>
+      <w:r>
+        <w:rPr>
+          <w:lang w:val="fr-FR"/>
+        </w:rPr>
+        <w:t xml:space="preserve"> la résolution des tours d’Hanoi via une interface graphique ou la console.</w:t>
+      </w:r>
+      <w:bookmarkStart w:id="0" w:name="_GoBack"/>
+      <w:bookmarkEnd w:id="0"/>
     </w:p>
     <w:p>
       <w:pPr>
@@ -5388,6 +5180,7 @@
               <w:rPr>
                 <w:lang w:val="fr-FR"/>
               </w:rPr>
+              <w:lastRenderedPageBreak/>
               <w:t>L’i</w:t>
             </w:r>
             <w:r>
@@ -5486,8 +5279,6 @@
               </w:rPr>
               <w:t>Le tableau contient toutes les valeurs de la pile dans le bon ordre</w:t>
             </w:r>
-            <w:bookmarkStart w:id="0" w:name="_GoBack"/>
-            <w:bookmarkEnd w:id="0"/>
           </w:p>
         </w:tc>
       </w:tr>
@@ -5729,7 +5520,7 @@
             <w:noProof/>
             <w:lang w:val="fr-FR"/>
           </w:rPr>
-          <w:t>3</w:t>
+          <w:t>2</w:t>
         </w:r>
         <w:r>
           <w:fldChar w:fldCharType="end"/>

</xml_diff>

<commit_message>
feat: alex is trash
</commit_message>
<xml_diff>
--- a/labo7/Rapport_Labo_7_POO.docx
+++ b/labo7/Rapport_Labo_7_POO.docx
@@ -1,6 +1,6 @@
 
 <file path=word/document.xml><?xml version="1.0" encoding="utf-8"?>
-<w:document xmlns:wpc="http://schemas.microsoft.com/office/word/2010/wordprocessingCanvas" xmlns:mo="http://schemas.microsoft.com/office/mac/office/2008/main" xmlns:mc="http://schemas.openxmlformats.org/markup-compatibility/2006" xmlns:mv="urn:schemas-microsoft-com:mac:vml" xmlns:o="urn:schemas-microsoft-com:office:office" xmlns:r="http://schemas.openxmlformats.org/officeDocument/2006/relationships" xmlns:m="http://schemas.openxmlformats.org/officeDocument/2006/math" xmlns:v="urn:schemas-microsoft-com:vml" xmlns:wp14="http://schemas.microsoft.com/office/word/2010/wordprocessingDrawing" xmlns:wp="http://schemas.openxmlformats.org/drawingml/2006/wordprocessingDrawing" xmlns:w10="urn:schemas-microsoft-com:office:word" xmlns:w="http://schemas.openxmlformats.org/wordprocessingml/2006/main" xmlns:w14="http://schemas.microsoft.com/office/word/2010/wordml" xmlns:w15="http://schemas.microsoft.com/office/word/2012/wordml" xmlns:wpg="http://schemas.microsoft.com/office/word/2010/wordprocessingGroup" xmlns:wpi="http://schemas.microsoft.com/office/word/2010/wordprocessingInk" xmlns:wne="http://schemas.microsoft.com/office/word/2006/wordml" xmlns:wps="http://schemas.microsoft.com/office/word/2010/wordprocessingShape" mc:Ignorable="w14 w15 wp14">
+<w:document xmlns:wpc="http://schemas.microsoft.com/office/word/2010/wordprocessingCanvas" xmlns:cx="http://schemas.microsoft.com/office/drawing/2014/chartex" xmlns:cx1="http://schemas.microsoft.com/office/drawing/2015/9/8/chartex" xmlns:cx2="http://schemas.microsoft.com/office/drawing/2015/10/21/chartex" xmlns:cx3="http://schemas.microsoft.com/office/drawing/2016/5/9/chartex" xmlns:cx4="http://schemas.microsoft.com/office/drawing/2016/5/10/chartex" xmlns:cx5="http://schemas.microsoft.com/office/drawing/2016/5/11/chartex" xmlns:cx6="http://schemas.microsoft.com/office/drawing/2016/5/12/chartex" xmlns:cx7="http://schemas.microsoft.com/office/drawing/2016/5/13/chartex" xmlns:cx8="http://schemas.microsoft.com/office/drawing/2016/5/14/chartex" xmlns:mc="http://schemas.openxmlformats.org/markup-compatibility/2006" xmlns:aink="http://schemas.microsoft.com/office/drawing/2016/ink" xmlns:am3d="http://schemas.microsoft.com/office/drawing/2017/model3d" xmlns:o="urn:schemas-microsoft-com:office:office" xmlns:r="http://schemas.openxmlformats.org/officeDocument/2006/relationships" xmlns:m="http://schemas.openxmlformats.org/officeDocument/2006/math" xmlns:v="urn:schemas-microsoft-com:vml" xmlns:wp14="http://schemas.microsoft.com/office/word/2010/wordprocessingDrawing" xmlns:wp="http://schemas.openxmlformats.org/drawingml/2006/wordprocessingDrawing" xmlns:w10="urn:schemas-microsoft-com:office:word" xmlns:w="http://schemas.openxmlformats.org/wordprocessingml/2006/main" xmlns:w14="http://schemas.microsoft.com/office/word/2010/wordml" xmlns:w15="http://schemas.microsoft.com/office/word/2012/wordml" xmlns:w16cex="http://schemas.microsoft.com/office/word/2018/wordml/cex" xmlns:w16cid="http://schemas.microsoft.com/office/word/2016/wordml/cid" xmlns:w16="http://schemas.microsoft.com/office/word/2018/wordml" xmlns:w16sdtdh="http://schemas.microsoft.com/office/word/2020/wordml/sdtdatahash" xmlns:w16se="http://schemas.microsoft.com/office/word/2015/wordml/symex" xmlns:wpg="http://schemas.microsoft.com/office/word/2010/wordprocessingGroup" xmlns:wpi="http://schemas.microsoft.com/office/word/2010/wordprocessingInk" xmlns:wne="http://schemas.microsoft.com/office/word/2006/wordml" xmlns:wps="http://schemas.microsoft.com/office/word/2010/wordprocessingShape" mc:Ignorable="w14 w15 w16se w16cid w16 w16cex w16sdtdh wp14">
   <w:body>
     <w:sdt>
       <w:sdtPr>
@@ -152,7 +152,7 @@
                                     <w:tag w:val=""/>
                                     <w:id w:val="-650599894"/>
                                     <w:dataBinding w:prefixMappings="xmlns:ns0='http://schemas.microsoft.com/office/2006/coverPageProps' " w:xpath="/ns0:CoverPageProperties[1]/ns0:PublishDate[1]" w:storeItemID="{55AF091B-3C7A-41E3-B477-F2FDAA23CFDA}"/>
-                                    <w:date w:fullDate="2021-11-25T00:00:00Z">
+                                    <w:date w:fullDate="2021-12-02T00:00:00Z">
                                       <w:dateFormat w:val="dd/MM/yyyy"/>
                                       <w:lid w:val="fr-FR"/>
                                       <w:storeMappedDataAs w:val="dateTime"/>
@@ -178,16 +178,7 @@
                                           <w:szCs w:val="28"/>
                                           <w:lang w:val="fr-FR"/>
                                         </w:rPr>
-                                        <w:t>25</w:t>
-                                      </w:r>
-                                      <w:r>
-                                        <w:rPr>
-                                          <w:color w:val="FFFFFF" w:themeColor="background1"/>
-                                          <w:sz w:val="28"/>
-                                          <w:szCs w:val="28"/>
-                                          <w:lang w:val="fr-FR"/>
-                                        </w:rPr>
-                                        <w:t>/11/2021</w:t>
+                                        <w:t>02/12/2021</w:t>
                                       </w:r>
                                     </w:p>
                                   </w:sdtContent>
@@ -3448,9 +3439,9 @@
               </mc:Choice>
               <mc:Fallback>
                 <w:pict>
-                  <v:group w14:anchorId="72AE7A69" id="Groupe 2" o:spid="_x0000_s1026" style="position:absolute;left:0;text-align:left;margin-left:0;margin-top:0;width:172.8pt;height:718.55pt;z-index:-251657216;mso-width-percent:330;mso-height-percent:950;mso-left-percent:40;mso-position-horizontal-relative:page;mso-position-vertical:center;mso-position-vertical-relative:page;mso-width-percent:330;mso-height-percent:950;mso-left-percent:40" coordsize="2194560,9125712" o:gfxdata="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">
-                    <v:rect id="Rectangle 3" o:spid="_x0000_s1027" style="position:absolute;width:194535;height:9125712;visibility:visible;mso-wrap-style:square;v-text-anchor:middle" o:gfxdata="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" fillcolor="#44546a [3215]" stroked="f" strokeweight="1pt"/>
-                    <v:shapetype id="_x0000_t15" coordsize="21600,21600" o:spt="15" adj="16200" path="m@0,0l0,,,21600@0,21600,21600,10800xe">
+                  <v:group w14:anchorId="72AE7A69" id="Groupe 2" o:spid="_x0000_s1026" style="position:absolute;left:0;text-align:left;margin-left:0;margin-top:0;width:172.8pt;height:718.55pt;z-index:-251657216;mso-width-percent:330;mso-height-percent:950;mso-left-percent:40;mso-position-horizontal-relative:page;mso-position-vertical:center;mso-position-vertical-relative:page;mso-width-percent:330;mso-height-percent:950;mso-left-percent:40" coordsize="21945,91257" o:gfxdata="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">
+                    <v:rect id="Rectangle 3" o:spid="_x0000_s1027" style="position:absolute;width:1945;height:91257;visibility:visible;mso-wrap-style:square;v-text-anchor:middle" o:gfxdata="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" fillcolor="#44546a [3215]" stroked="f" strokeweight="1pt"/>
+                    <v:shapetype id="_x0000_t15" coordsize="21600,21600" o:spt="15" adj="16200" path="m@0,l,,,21600@0,21600,21600,10800xe">
                       <v:stroke joinstyle="miter"/>
                       <v:formulas>
                         <v:f eqn="val #0"/>
@@ -3461,7 +3452,7 @@
                         <v:h position="#0,topLeft" xrange="0,21600"/>
                       </v:handles>
                     </v:shapetype>
-                    <v:shape id="Pentagone 4" o:spid="_x0000_s1028" type="#_x0000_t15" style="position:absolute;top:1466850;width:2194560;height:552055;visibility:visible;mso-wrap-style:square;v-text-anchor:middle" o:gfxdata="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" adj="18883" fillcolor="#4472c4 [3204]" stroked="f" strokeweight="1pt">
+                    <v:shape id="Pentagone 4" o:spid="_x0000_s1028" type="#_x0000_t15" style="position:absolute;top:14668;width:21945;height:5521;visibility:visible;mso-wrap-style:square;v-text-anchor:middle" o:gfxdata="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" adj="18883" fillcolor="#4472c4 [3204]" stroked="f" strokeweight="1pt">
                       <v:textbox inset=",0,14.4pt,0">
                         <w:txbxContent>
                           <w:sdt>
@@ -3475,7 +3466,7 @@
                               <w:tag w:val=""/>
                               <w:id w:val="-650599894"/>
                               <w:dataBinding w:prefixMappings="xmlns:ns0='http://schemas.microsoft.com/office/2006/coverPageProps' " w:xpath="/ns0:CoverPageProperties[1]/ns0:PublishDate[1]" w:storeItemID="{55AF091B-3C7A-41E3-B477-F2FDAA23CFDA}"/>
-                              <w:date w:fullDate="2021-11-25T00:00:00Z">
+                              <w:date w:fullDate="2021-12-02T00:00:00Z">
                                 <w:dateFormat w:val="dd/MM/yyyy"/>
                                 <w:lid w:val="fr-FR"/>
                                 <w:storeMappedDataAs w:val="dateTime"/>
@@ -3501,16 +3492,7 @@
                                     <w:szCs w:val="28"/>
                                     <w:lang w:val="fr-FR"/>
                                   </w:rPr>
-                                  <w:t>25</w:t>
-                                </w:r>
-                                <w:r>
-                                  <w:rPr>
-                                    <w:color w:val="FFFFFF" w:themeColor="background1"/>
-                                    <w:sz w:val="28"/>
-                                    <w:szCs w:val="28"/>
-                                    <w:lang w:val="fr-FR"/>
-                                  </w:rPr>
-                                  <w:t>/11/2021</w:t>
+                                  <w:t>02/12/2021</w:t>
                                 </w:r>
                               </w:p>
                             </w:sdtContent>
@@ -3518,99 +3500,99 @@
                         </w:txbxContent>
                       </v:textbox>
                     </v:shape>
-                    <v:group id="Groupe 5" o:spid="_x0000_s1029" style="position:absolute;left:76200;top:4210050;width:2057400;height:4910328" coordorigin="80645,4211812" coordsize="1306273,3121026" o:gfxdata="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">
-                      <v:group id="Groupe 6" o:spid="_x0000_s1030" style="position:absolute;left:141062;top:4211812;width:1047750;height:3121026" coordorigin="141062,4211812" coordsize="1047750,3121026" o:gfxdata="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">
+                    <v:group id="Groupe 5" o:spid="_x0000_s1029" style="position:absolute;left:762;top:42100;width:20574;height:49103" coordorigin="806,42118" coordsize="13062,31210" o:gfxdata="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">
+                      <v:group id="Groupe 6" o:spid="_x0000_s1030" style="position:absolute;left:1410;top:42118;width:10478;height:31210" coordorigin="1410,42118" coordsize="10477,31210" o:gfxdata="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">
                         <o:lock v:ext="edit" aspectratio="t"/>
-                        <v:shape id="Forme libre 20" o:spid="_x0000_s1031" style="position:absolute;left:369662;top:6216825;width:193675;height:698500;visibility:visible;mso-wrap-style:square;v-text-anchor:top" coordsize="122,440" o:gfxdata="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" path="m0,0l39,152,84,304,122,417,122,440,76,306,39,180,6,53,,0xe" fillcolor="#44546a [3215]" strokecolor="#44546a [3215]" strokeweight="0">
+                        <v:shape id="Forme libre 20" o:spid="_x0000_s1031" style="position:absolute;left:3696;top:62168;width:1937;height:6985;visibility:visible;mso-wrap-style:square;v-text-anchor:top" coordsize="122,440" o:gfxdata="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" path="m,l39,152,84,304r38,113l122,440,76,306,39,180,6,53,,xe" fillcolor="#44546a [3215]" strokecolor="#44546a [3215]" strokeweight="0">
                           <v:path arrowok="t" o:connecttype="custom" o:connectlocs="0,0;61913,241300;133350,482600;193675,661988;193675,698500;120650,485775;61913,285750;9525,84138;0,0" o:connectangles="0,0,0,0,0,0,0,0,0"/>
                         </v:shape>
-                        <v:shape id="Forme libre 21" o:spid="_x0000_s1032" style="position:absolute;left:572862;top:6905800;width:184150;height:427038;visibility:visible;mso-wrap-style:square;v-text-anchor:top" coordsize="116,269" o:gfxdata="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" path="m0,0l8,19,37,93,67,167,116,269,108,269,60,169,30,98,1,25,,0xe" fillcolor="#44546a [3215]" strokecolor="#44546a [3215]" strokeweight="0">
+                        <v:shape id="Forme libre 21" o:spid="_x0000_s1032" style="position:absolute;left:5728;top:69058;width:1842;height:4270;visibility:visible;mso-wrap-style:square;v-text-anchor:top" coordsize="116,269" o:gfxdata="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" path="m,l8,19,37,93r30,74l116,269r-8,l60,169,30,98,1,25,,xe" fillcolor="#44546a [3215]" strokecolor="#44546a [3215]" strokeweight="0">
                           <v:path arrowok="t" o:connecttype="custom" o:connectlocs="0,0;12700,30163;58738,147638;106363,265113;184150,427038;171450,427038;95250,268288;47625,155575;1588,39688;0,0" o:connectangles="0,0,0,0,0,0,0,0,0,0"/>
                         </v:shape>
-                        <v:shape id="Forme libre 22" o:spid="_x0000_s1033" style="position:absolute;left:141062;top:4211812;width:222250;height:2019300;visibility:visible;mso-wrap-style:square;v-text-anchor:top" coordsize="140,1272" o:gfxdata="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" path="m0,0l0,,1,79,3,159,12,317,23,476,39,634,58,792,83,948,107,1086,135,1223,140,1272,138,1262,105,1106,77,949,53,792,35,634,20,476,9,317,2,159,,79,,0xe" fillcolor="#44546a [3215]" strokecolor="#44546a [3215]" strokeweight="0">
+                        <v:shape id="Forme libre 22" o:spid="_x0000_s1033" style="position:absolute;left:1410;top:42118;width:2223;height:20193;visibility:visible;mso-wrap-style:square;v-text-anchor:top" coordsize="140,1272" o:gfxdata="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" path="m,l,,1,79r2,80l12,317,23,476,39,634,58,792,83,948r24,138l135,1223r5,49l138,1262,105,1106,77,949,53,792,35,634,20,476,9,317,2,159,,79,,xe" fillcolor="#44546a [3215]" strokecolor="#44546a [3215]" strokeweight="0">
                           <v:path arrowok="t" o:connecttype="custom" o:connectlocs="0,0;0,0;1588,125413;4763,252413;19050,503238;36513,755650;61913,1006475;92075,1257300;131763,1504950;169863,1724025;214313,1941513;222250,2019300;219075,2003425;166688,1755775;122238,1506538;84138,1257300;55563,1006475;31750,755650;14288,503238;3175,252413;0,125413;0,0" o:connectangles="0,0,0,0,0,0,0,0,0,0,0,0,0,0,0,0,0,0,0,0,0,0"/>
                         </v:shape>
-                        <v:shape id="Forme libre 23" o:spid="_x0000_s1034" style="position:absolute;left:341087;top:4861100;width:71438;height:1355725;visibility:visible;mso-wrap-style:square;v-text-anchor:top" coordsize="45,854" o:gfxdata="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" path="m45,0l45,,35,66,26,133,14,267,6,401,3,534,6,669,14,803,18,854,18,851,9,814,8,803,1,669,,534,3,401,12,267,25,132,34,66,45,0xe" fillcolor="#44546a [3215]" strokecolor="#44546a [3215]" strokeweight="0">
+                        <v:shape id="Forme libre 23" o:spid="_x0000_s1034" style="position:absolute;left:3410;top:48611;width:715;height:13557;visibility:visible;mso-wrap-style:square;v-text-anchor:top" coordsize="45,854" o:gfxdata="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" path="m45,r,l35,66r-9,67l14,267,6,401,3,534,6,669r8,134l18,854r,-3l9,814,8,803,1,669,,534,3,401,12,267,25,132,34,66,45,xe" fillcolor="#44546a [3215]" strokecolor="#44546a [3215]" strokeweight="0">
                           <v:path arrowok="t" o:connecttype="custom" o:connectlocs="71438,0;71438,0;55563,104775;41275,211138;22225,423863;9525,636588;4763,847725;9525,1062038;22225,1274763;28575,1355725;28575,1350963;14288,1292225;12700,1274763;1588,1062038;0,847725;4763,636588;19050,423863;39688,209550;53975,104775;71438,0" o:connectangles="0,0,0,0,0,0,0,0,0,0,0,0,0,0,0,0,0,0,0,0"/>
                         </v:shape>
-                        <v:shape id="Forme libre 24" o:spid="_x0000_s1035" style="position:absolute;left:363312;top:6231112;width:244475;height:998538;visibility:visible;mso-wrap-style:square;v-text-anchor:top" coordsize="154,629" o:gfxdata="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" path="m0,0l10,44,21,126,34,207,53,293,75,380,100,466,120,521,141,576,152,618,154,629,140,595,115,532,93,468,67,383,47,295,28,207,12,104,,0xe" fillcolor="#44546a [3215]" strokecolor="#44546a [3215]" strokeweight="0">
+                        <v:shape id="Forme libre 24" o:spid="_x0000_s1035" style="position:absolute;left:3633;top:62311;width:2444;height:9985;visibility:visible;mso-wrap-style:square;v-text-anchor:top" coordsize="154,629" o:gfxdata="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" path="m,l10,44r11,82l34,207r19,86l75,380r25,86l120,521r21,55l152,618r2,11l140,595,115,532,93,468,67,383,47,295,28,207,12,104,,xe" fillcolor="#44546a [3215]" strokecolor="#44546a [3215]" strokeweight="0">
                           <v:path arrowok="t" o:connecttype="custom" o:connectlocs="0,0;15875,69850;33338,200025;53975,328613;84138,465138;119063,603250;158750,739775;190500,827088;223838,914400;241300,981075;244475,998538;222250,944563;182563,844550;147638,742950;106363,608013;74613,468313;44450,328613;19050,165100;0,0" o:connectangles="0,0,0,0,0,0,0,0,0,0,0,0,0,0,0,0,0,0,0"/>
                         </v:shape>
-                        <v:shape id="Forme libre 25" o:spid="_x0000_s1036" style="position:absolute;left:620487;top:7223300;width:52388;height:109538;visibility:visible;mso-wrap-style:square;v-text-anchor:top" coordsize="33,69" o:gfxdata="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" path="m0,0l33,69,24,69,12,35,,0xe" fillcolor="#44546a [3215]" strokecolor="#44546a [3215]" strokeweight="0">
+                        <v:shape id="Forme libre 25" o:spid="_x0000_s1036" style="position:absolute;left:6204;top:72233;width:524;height:1095;visibility:visible;mso-wrap-style:square;v-text-anchor:top" coordsize="33,69" o:gfxdata="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" path="m,l33,69r-9,l12,35,,xe" fillcolor="#44546a [3215]" strokecolor="#44546a [3215]" strokeweight="0">
                           <v:path arrowok="t" o:connecttype="custom" o:connectlocs="0,0;52388,109538;38100,109538;19050,55563;0,0" o:connectangles="0,0,0,0,0"/>
                         </v:shape>
-                        <v:shape id="Forme libre 26" o:spid="_x0000_s1037" style="position:absolute;left:355374;top:6153325;width:23813;height:147638;visibility:visible;mso-wrap-style:square;v-text-anchor:top" coordsize="15,93" o:gfxdata="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" path="m0,0l9,37,9,40,15,93,5,49,,0xe" fillcolor="#44546a [3215]" strokecolor="#44546a [3215]" strokeweight="0">
+                        <v:shape id="Forme libre 26" o:spid="_x0000_s1037" style="position:absolute;left:3553;top:61533;width:238;height:1476;visibility:visible;mso-wrap-style:square;v-text-anchor:top" coordsize="15,93" o:gfxdata="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" path="m,l9,37r,3l15,93,5,49,,xe" fillcolor="#44546a [3215]" strokecolor="#44546a [3215]" strokeweight="0">
                           <v:path arrowok="t" o:connecttype="custom" o:connectlocs="0,0;14288,58738;14288,63500;23813,147638;7938,77788;0,0" o:connectangles="0,0,0,0,0,0"/>
                         </v:shape>
-                        <v:shape id="Forme libre 27" o:spid="_x0000_s1038" style="position:absolute;left:563337;top:5689775;width:625475;height:1216025;visibility:visible;mso-wrap-style:square;v-text-anchor:top" coordsize="394,766" o:gfxdata="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" path="m394,0l394,,356,38,319,77,284,117,249,160,207,218,168,276,131,339,98,402,69,467,45,535,26,604,14,673,7,746,6,766,,749,1,744,7,673,21,603,40,533,65,466,94,400,127,336,164,275,204,215,248,158,282,116,318,76,354,37,394,0xe" fillcolor="#44546a [3215]" strokecolor="#44546a [3215]" strokeweight="0">
+                        <v:shape id="Forme libre 27" o:spid="_x0000_s1038" style="position:absolute;left:5633;top:56897;width:6255;height:12161;visibility:visible;mso-wrap-style:square;v-text-anchor:top" coordsize="394,766" o:gfxdata="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" path="m394,r,l356,38,319,77r-35,40l249,160r-42,58l168,276r-37,63l98,402,69,467,45,535,26,604,14,673,7,746,6,766,,749r1,-5l7,673,21,603,40,533,65,466,94,400r33,-64l164,275r40,-60l248,158r34,-42l318,76,354,37,394,xe" fillcolor="#44546a [3215]" strokecolor="#44546a [3215]" strokeweight="0">
                           <v:path arrowok="t" o:connecttype="custom" o:connectlocs="625475,0;625475,0;565150,60325;506413,122238;450850,185738;395288,254000;328613,346075;266700,438150;207963,538163;155575,638175;109538,741363;71438,849313;41275,958850;22225,1068388;11113,1184275;9525,1216025;0,1189038;1588,1181100;11113,1068388;33338,957263;63500,846138;103188,739775;149225,635000;201613,533400;260350,436563;323850,341313;393700,250825;447675,184150;504825,120650;561975,58738;625475,0" o:connectangles="0,0,0,0,0,0,0,0,0,0,0,0,0,0,0,0,0,0,0,0,0,0,0,0,0,0,0,0,0,0,0"/>
                         </v:shape>
-                        <v:shape id="Forme libre 28" o:spid="_x0000_s1039" style="position:absolute;left:563337;top:6915325;width:57150;height:307975;visibility:visible;mso-wrap-style:square;v-text-anchor:top" coordsize="36,194" o:gfxdata="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" path="m0,0l6,16,7,19,11,80,20,132,33,185,36,194,21,161,15,145,5,81,1,41,,0xe" fillcolor="#44546a [3215]" strokecolor="#44546a [3215]" strokeweight="0">
+                        <v:shape id="Forme libre 28" o:spid="_x0000_s1039" style="position:absolute;left:5633;top:69153;width:571;height:3080;visibility:visible;mso-wrap-style:square;v-text-anchor:top" coordsize="36,194" o:gfxdata="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" path="m,l6,16r1,3l11,80r9,52l33,185r3,9l21,161,15,145,5,81,1,41,,xe" fillcolor="#44546a [3215]" strokecolor="#44546a [3215]" strokeweight="0">
                           <v:path arrowok="t" o:connecttype="custom" o:connectlocs="0,0;9525,25400;11113,30163;17463,127000;31750,209550;52388,293688;57150,307975;33338,255588;23813,230188;7938,128588;1588,65088;0,0" o:connectangles="0,0,0,0,0,0,0,0,0,0,0,0"/>
                         </v:shape>
-                        <v:shape id="Forme libre 29" o:spid="_x0000_s1040" style="position:absolute;left:607787;top:7229650;width:49213;height:103188;visibility:visible;mso-wrap-style:square;v-text-anchor:top" coordsize="31,65" o:gfxdata="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" path="m0,0l31,65,23,65,,0xe" fillcolor="#44546a [3215]" strokecolor="#44546a [3215]" strokeweight="0">
+                        <v:shape id="Forme libre 29" o:spid="_x0000_s1040" style="position:absolute;left:6077;top:72296;width:493;height:1032;visibility:visible;mso-wrap-style:square;v-text-anchor:top" coordsize="31,65" o:gfxdata="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" path="m,l31,65r-8,l,xe" fillcolor="#44546a [3215]" strokecolor="#44546a [3215]" strokeweight="0">
                           <v:path arrowok="t" o:connecttype="custom" o:connectlocs="0,0;49213,103188;36513,103188;0,0" o:connectangles="0,0,0,0"/>
                         </v:shape>
-                        <v:shape id="Forme libre 30" o:spid="_x0000_s1041" style="position:absolute;left:563337;top:6878812;width:11113;height:66675;visibility:visible;mso-wrap-style:square;v-text-anchor:top" coordsize="7,42" o:gfxdata="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" path="m0,0l6,17,7,42,6,39,,23,,0xe" fillcolor="#44546a [3215]" strokecolor="#44546a [3215]" strokeweight="0">
+                        <v:shape id="Forme libre 30" o:spid="_x0000_s1041" style="position:absolute;left:5633;top:68788;width:111;height:666;visibility:visible;mso-wrap-style:square;v-text-anchor:top" coordsize="7,42" o:gfxdata="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" path="m,l6,17,7,42,6,39,,23,,xe" fillcolor="#44546a [3215]" strokecolor="#44546a [3215]" strokeweight="0">
                           <v:path arrowok="t" o:connecttype="custom" o:connectlocs="0,0;9525,26988;11113,66675;9525,61913;0,36513;0,0" o:connectangles="0,0,0,0,0,0"/>
                         </v:shape>
-                        <v:shape id="Forme libre 31" o:spid="_x0000_s1042" style="position:absolute;left:587149;top:7145512;width:71438;height:187325;visibility:visible;mso-wrap-style:square;v-text-anchor:top" coordsize="45,118" o:gfxdata="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" path="m0,0l6,16,21,49,33,84,45,118,44,118,13,53,11,42,,0xe" fillcolor="#44546a [3215]" strokecolor="#44546a [3215]" strokeweight="0">
+                        <v:shape id="Forme libre 31" o:spid="_x0000_s1042" style="position:absolute;left:5871;top:71455;width:714;height:1873;visibility:visible;mso-wrap-style:square;v-text-anchor:top" coordsize="45,118" o:gfxdata="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" path="m,l6,16,21,49,33,84r12,34l44,118,13,53,11,42,,xe" fillcolor="#44546a [3215]" strokecolor="#44546a [3215]" strokeweight="0">
                           <v:path arrowok="t" o:connecttype="custom" o:connectlocs="0,0;9525,25400;33338,77788;52388,133350;71438,187325;69850,187325;20638,84138;17463,66675;0,0" o:connectangles="0,0,0,0,0,0,0,0,0"/>
                         </v:shape>
                       </v:group>
-                      <v:group id="Groupe 7" o:spid="_x0000_s1043" style="position:absolute;left:80645;top:4826972;width:1306273;height:2505863" coordorigin="80645,4649964" coordsize="874712,1677988" o:gfxdata="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">
+                      <v:group id="Groupe 7" o:spid="_x0000_s1043" style="position:absolute;left:806;top:48269;width:13063;height:25059" coordorigin="806,46499" coordsize="8747,16779" o:gfxdata="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">
                         <o:lock v:ext="edit" aspectratio="t"/>
-                        <v:shape id="Forme libre 8" o:spid="_x0000_s1044" style="position:absolute;left:118745;top:5189714;width:198438;height:714375;visibility:visible;mso-wrap-style:square;v-text-anchor:top" coordsize="125,450" o:gfxdata="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" path="m0,0l41,155,86,309,125,425,125,450,79,311,41,183,7,54,,0xe" fillcolor="#44546a [3215]" strokecolor="#44546a [3215]" strokeweight="0">
+                        <v:shape id="Forme libre 8" o:spid="_x0000_s1044" style="position:absolute;left:1187;top:51897;width:1984;height:7143;visibility:visible;mso-wrap-style:square;v-text-anchor:top" coordsize="125,450" o:gfxdata="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" path="m,l41,155,86,309r39,116l125,450,79,311,41,183,7,54,,xe" fillcolor="#44546a [3215]" strokecolor="#44546a [3215]" strokeweight="0">
                           <v:fill opacity="13107f"/>
                           <v:stroke opacity="13107f"/>
                           <v:path arrowok="t" o:connecttype="custom" o:connectlocs="0,0;65088,246063;136525,490538;198438,674688;198438,714375;125413,493713;65088,290513;11113,85725;0,0" o:connectangles="0,0,0,0,0,0,0,0,0"/>
                         </v:shape>
-                        <v:shape id="Forme libre 9" o:spid="_x0000_s1045" style="position:absolute;left:328295;top:5891389;width:187325;height:436563;visibility:visible;mso-wrap-style:square;v-text-anchor:top" coordsize="118,275" o:gfxdata="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" path="m0,0l8,20,37,96,69,170,118,275,109,275,61,174,30,100,,26,,0xe" fillcolor="#44546a [3215]" strokecolor="#44546a [3215]" strokeweight="0">
+                        <v:shape id="Forme libre 9" o:spid="_x0000_s1045" style="position:absolute;left:3282;top:58913;width:1874;height:4366;visibility:visible;mso-wrap-style:square;v-text-anchor:top" coordsize="118,275" o:gfxdata="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" path="m,l8,20,37,96r32,74l118,275r-9,l61,174,30,100,,26,,xe" fillcolor="#44546a [3215]" strokecolor="#44546a [3215]" strokeweight="0">
                           <v:fill opacity="13107f"/>
                           <v:stroke opacity="13107f"/>
                           <v:path arrowok="t" o:connecttype="custom" o:connectlocs="0,0;12700,31750;58738,152400;109538,269875;187325,436563;173038,436563;96838,276225;47625,158750;0,41275;0,0" o:connectangles="0,0,0,0,0,0,0,0,0,0"/>
                         </v:shape>
-                        <v:shape id="Forme libre 10" o:spid="_x0000_s1046" style="position:absolute;left:80645;top:5010327;width:31750;height:192088;visibility:visible;mso-wrap-style:square;v-text-anchor:top" coordsize="20,121" o:gfxdata="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" path="m0,0l16,72,20,121,18,112,,31,,0xe" fillcolor="#44546a [3215]" strokecolor="#44546a [3215]" strokeweight="0">
+                        <v:shape id="Forme libre 10" o:spid="_x0000_s1046" style="position:absolute;left:806;top:50103;width:317;height:1921;visibility:visible;mso-wrap-style:square;v-text-anchor:top" coordsize="20,121" o:gfxdata="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" path="m,l16,72r4,49l18,112,,31,,xe" fillcolor="#44546a [3215]" strokecolor="#44546a [3215]" strokeweight="0">
                           <v:fill opacity="13107f"/>
                           <v:stroke opacity="13107f"/>
                           <v:path arrowok="t" o:connecttype="custom" o:connectlocs="0,0;25400,114300;31750,192088;28575,177800;0,49213;0,0" o:connectangles="0,0,0,0,0,0"/>
                         </v:shape>
-                        <v:shape id="Forme libre 12" o:spid="_x0000_s1047" style="position:absolute;left:112395;top:5202414;width:250825;height:1020763;visibility:visible;mso-wrap-style:square;v-text-anchor:top" coordsize="158,643" o:gfxdata="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" path="m0,0l11,46,22,129,36,211,55,301,76,389,103,476,123,533,144,588,155,632,158,643,142,608,118,544,95,478,69,391,47,302,29,212,13,107,,0xe" fillcolor="#44546a [3215]" strokecolor="#44546a [3215]" strokeweight="0">
+                        <v:shape id="Forme libre 12" o:spid="_x0000_s1047" style="position:absolute;left:1123;top:52024;width:2509;height:10207;visibility:visible;mso-wrap-style:square;v-text-anchor:top" coordsize="158,643" o:gfxdata="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" path="m,l11,46r11,83l36,211r19,90l76,389r27,87l123,533r21,55l155,632r3,11l142,608,118,544,95,478,69,391,47,302,29,212,13,107,,xe" fillcolor="#44546a [3215]" strokecolor="#44546a [3215]" strokeweight="0">
                           <v:fill opacity="13107f"/>
                           <v:stroke opacity="13107f"/>
                           <v:path arrowok="t" o:connecttype="custom" o:connectlocs="0,0;17463,73025;34925,204788;57150,334963;87313,477838;120650,617538;163513,755650;195263,846138;228600,933450;246063,1003300;250825,1020763;225425,965200;187325,863600;150813,758825;109538,620713;74613,479425;46038,336550;20638,169863;0,0" o:connectangles="0,0,0,0,0,0,0,0,0,0,0,0,0,0,0,0,0,0,0"/>
                         </v:shape>
-                        <v:shape id="Forme libre 13" o:spid="_x0000_s1048" style="position:absolute;left:375920;top:6215239;width:52388;height:112713;visibility:visible;mso-wrap-style:square;v-text-anchor:top" coordsize="33,71" o:gfxdata="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" path="m0,0l33,71,24,71,11,36,,0xe" fillcolor="#44546a [3215]" strokecolor="#44546a [3215]" strokeweight="0">
+                        <v:shape id="Forme libre 13" o:spid="_x0000_s1048" style="position:absolute;left:3759;top:62152;width:524;height:1127;visibility:visible;mso-wrap-style:square;v-text-anchor:top" coordsize="33,71" o:gfxdata="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" path="m,l33,71r-9,l11,36,,xe" fillcolor="#44546a [3215]" strokecolor="#44546a [3215]" strokeweight="0">
                           <v:fill opacity="13107f"/>
                           <v:stroke opacity="13107f"/>
                           <v:path arrowok="t" o:connecttype="custom" o:connectlocs="0,0;52388,112713;38100,112713;17463,57150;0,0" o:connectangles="0,0,0,0,0"/>
                         </v:shape>
-                        <v:shape id="Forme libre 14" o:spid="_x0000_s1049" style="position:absolute;left:106045;top:5124627;width:23813;height:150813;visibility:visible;mso-wrap-style:square;v-text-anchor:top" coordsize="15,95" o:gfxdata="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" path="m0,0l8,37,8,41,15,95,4,49,,0xe" fillcolor="#44546a [3215]" strokecolor="#44546a [3215]" strokeweight="0">
+                        <v:shape id="Forme libre 14" o:spid="_x0000_s1049" style="position:absolute;left:1060;top:51246;width:238;height:1508;visibility:visible;mso-wrap-style:square;v-text-anchor:top" coordsize="15,95" o:gfxdata="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" path="m,l8,37r,4l15,95,4,49,,xe" fillcolor="#44546a [3215]" strokecolor="#44546a [3215]" strokeweight="0">
                           <v:fill opacity="13107f"/>
                           <v:stroke opacity="13107f"/>
                           <v:path arrowok="t" o:connecttype="custom" o:connectlocs="0,0;12700,58738;12700,65088;23813,150813;6350,77788;0,0" o:connectangles="0,0,0,0,0,0"/>
                         </v:shape>
-                        <v:shape id="Forme libre 15" o:spid="_x0000_s1050" style="position:absolute;left:317182;top:4649964;width:638175;height:1241425;visibility:visible;mso-wrap-style:square;v-text-anchor:top" coordsize="402,782" o:gfxdata="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" path="m402,0l402,1,363,39,325,79,290,121,255,164,211,222,171,284,133,346,100,411,71,478,45,546,27,617,13,689,7,761,7,782,,765,1,761,7,688,21,616,40,545,66,475,95,409,130,343,167,281,209,220,253,163,287,120,324,78,362,38,402,0xe" fillcolor="#44546a [3215]" strokecolor="#44546a [3215]" strokeweight="0">
+                        <v:shape id="Forme libre 15" o:spid="_x0000_s1050" style="position:absolute;left:3171;top:46499;width:6382;height:12414;visibility:visible;mso-wrap-style:square;v-text-anchor:top" coordsize="402,782" o:gfxdata="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" path="m402,r,1l363,39,325,79r-35,42l255,164r-44,58l171,284r-38,62l100,411,71,478,45,546,27,617,13,689,7,761r,21l,765r1,-4l7,688,21,616,40,545,66,475,95,409r35,-66l167,281r42,-61l253,163r34,-43l324,78,362,38,402,xe" fillcolor="#44546a [3215]" strokecolor="#44546a [3215]" strokeweight="0">
                           <v:fill opacity="13107f"/>
                           <v:stroke opacity="13107f"/>
                           <v:path arrowok="t" o:connecttype="custom" o:connectlocs="638175,0;638175,1588;576263,61913;515938,125413;460375,192088;404813,260350;334963,352425;271463,450850;211138,549275;158750,652463;112713,758825;71438,866775;42863,979488;20638,1093788;11113,1208088;11113,1241425;0,1214438;1588,1208088;11113,1092200;33338,977900;63500,865188;104775,754063;150813,649288;206375,544513;265113,446088;331788,349250;401638,258763;455613,190500;514350,123825;574675,60325;638175,0" o:connectangles="0,0,0,0,0,0,0,0,0,0,0,0,0,0,0,0,0,0,0,0,0,0,0,0,0,0,0,0,0,0,0"/>
                         </v:shape>
-                        <v:shape id="Forme libre 16" o:spid="_x0000_s1051" style="position:absolute;left:317182;top:5904089;width:58738;height:311150;visibility:visible;mso-wrap-style:square;v-text-anchor:top" coordsize="37,196" o:gfxdata="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" path="m0,0l6,15,7,18,12,80,21,134,33,188,37,196,22,162,15,146,5,81,1,40,,0xe" fillcolor="#44546a [3215]" strokecolor="#44546a [3215]" strokeweight="0">
+                        <v:shape id="Forme libre 16" o:spid="_x0000_s1051" style="position:absolute;left:3171;top:59040;width:588;height:3112;visibility:visible;mso-wrap-style:square;v-text-anchor:top" coordsize="37,196" o:gfxdata="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" path="m,l6,15r1,3l12,80r9,54l33,188r4,8l22,162,15,146,5,81,1,40,,xe" fillcolor="#44546a [3215]" strokecolor="#44546a [3215]" strokeweight="0">
                           <v:fill opacity="13107f"/>
                           <v:stroke opacity="13107f"/>
                           <v:path arrowok="t" o:connecttype="custom" o:connectlocs="0,0;9525,23813;11113,28575;19050,127000;33338,212725;52388,298450;58738,311150;34925,257175;23813,231775;7938,128588;1588,63500;0,0" o:connectangles="0,0,0,0,0,0,0,0,0,0,0,0"/>
                         </v:shape>
-                        <v:shape id="Forme libre 17" o:spid="_x0000_s1052" style="position:absolute;left:363220;top:6223177;width:49213;height:104775;visibility:visible;mso-wrap-style:square;v-text-anchor:top" coordsize="31,66" o:gfxdata="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" path="m0,0l31,66,24,66,,0xe" fillcolor="#44546a [3215]" strokecolor="#44546a [3215]" strokeweight="0">
+                        <v:shape id="Forme libre 17" o:spid="_x0000_s1052" style="position:absolute;left:3632;top:62231;width:492;height:1048;visibility:visible;mso-wrap-style:square;v-text-anchor:top" coordsize="31,66" o:gfxdata="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" path="m,l31,66r-7,l,xe" fillcolor="#44546a [3215]" strokecolor="#44546a [3215]" strokeweight="0">
                           <v:fill opacity="13107f"/>
                           <v:stroke opacity="13107f"/>
                           <v:path arrowok="t" o:connecttype="custom" o:connectlocs="0,0;49213,104775;38100,104775;0,0" o:connectangles="0,0,0,0"/>
                         </v:shape>
-                        <v:shape id="Forme libre 18" o:spid="_x0000_s1053" style="position:absolute;left:317182;top:5864402;width:11113;height:68263;visibility:visible;mso-wrap-style:square;v-text-anchor:top" coordsize="7,43" o:gfxdata="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" path="m0,0l7,17,7,43,6,40,,25,,0xe" fillcolor="#44546a [3215]" strokecolor="#44546a [3215]" strokeweight="0">
+                        <v:shape id="Forme libre 18" o:spid="_x0000_s1053" style="position:absolute;left:3171;top:58644;width:111;height:682;visibility:visible;mso-wrap-style:square;v-text-anchor:top" coordsize="7,43" o:gfxdata="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" path="m,l7,17r,26l6,40,,25,,xe" fillcolor="#44546a [3215]" strokecolor="#44546a [3215]" strokeweight="0">
                           <v:fill opacity="13107f"/>
                           <v:stroke opacity="13107f"/>
                           <v:path arrowok="t" o:connecttype="custom" o:connectlocs="0,0;11113,26988;11113,68263;9525,63500;0,39688;0,0" o:connectangles="0,0,0,0,0,0"/>
                         </v:shape>
-                        <v:shape id="Forme libre 19" o:spid="_x0000_s1054" style="position:absolute;left:340995;top:6135864;width:73025;height:192088;visibility:visible;mso-wrap-style:square;v-text-anchor:top" coordsize="46,121" o:gfxdata="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" path="m0,0l7,16,22,50,33,86,46,121,45,121,14,55,11,44,,0xe" fillcolor="#44546a [3215]" strokecolor="#44546a [3215]" strokeweight="0">
+                        <v:shape id="Forme libre 19" o:spid="_x0000_s1054" style="position:absolute;left:3409;top:61358;width:731;height:1921;visibility:visible;mso-wrap-style:square;v-text-anchor:top" coordsize="46,121" o:gfxdata="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" path="m,l7,16,22,50,33,86r13,35l45,121,14,55,11,44,,xe" fillcolor="#44546a [3215]" strokecolor="#44546a [3215]" strokeweight="0">
                           <v:fill opacity="13107f"/>
                           <v:stroke opacity="13107f"/>
                           <v:path arrowok="t" o:connecttype="custom" o:connectlocs="0,0;11113,25400;34925,79375;52388,136525;73025,192088;71438,192088;22225,87313;17463,69850;0,0" o:connectangles="0,0,0,0,0,0,0,0,0"/>
@@ -3734,11 +3716,11 @@
               </mc:Choice>
               <mc:Fallback>
                 <w:pict>
-                  <v:shapetype w14:anchorId="16324428" id="_x0000_t202" coordsize="21600,21600" o:spt="202" path="m0,0l0,21600,21600,21600,21600,0xe">
+                  <v:shapetype w14:anchorId="16324428" id="_x0000_t202" coordsize="21600,21600" o:spt="202" path="m,l,21600r21600,l21600,xe">
                     <v:stroke joinstyle="miter"/>
                     <v:path gradientshapeok="t" o:connecttype="rect"/>
                   </v:shapetype>
-                  <v:shape id="Zone de texte 32" o:spid="_x0000_s1055" type="#_x0000_t202" style="position:absolute;left:0;text-align:left;margin-left:0;margin-top:0;width:267.9pt;height:13.95pt;z-index:251661312;visibility:visible;mso-wrap-style:square;mso-width-percent:450;mso-height-percent:0;mso-left-percent:420;mso-top-percent:880;mso-wrap-distance-left:9pt;mso-wrap-distance-top:0;mso-wrap-distance-right:9pt;mso-wrap-distance-bottom:0;mso-position-horizontal-relative:page;mso-position-vertical-relative:page;mso-width-percent:450;mso-height-percent:0;mso-left-percent:420;mso-top-percent:880;mso-width-relative:page;mso-height-relative:margin;v-text-anchor:bottom" o:gfxdata="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" filled="f" stroked="f" strokeweight=".5pt">
+                  <v:shape id="Zone de texte 32" o:spid="_x0000_s1055" type="#_x0000_t202" style="position:absolute;left:0;text-align:left;margin-left:0;margin-top:0;width:267.9pt;height:13.95pt;z-index:251661312;visibility:visible;mso-wrap-style:square;mso-width-percent:450;mso-height-percent:0;mso-left-percent:420;mso-top-percent:880;mso-wrap-distance-left:9pt;mso-wrap-distance-top:0;mso-wrap-distance-right:9pt;mso-wrap-distance-bottom:0;mso-position-horizontal-relative:page;mso-position-vertical-relative:page;mso-width-percent:450;mso-height-percent:0;mso-left-percent:420;mso-top-percent:880;mso-width-relative:page;mso-height-relative:margin;v-text-anchor:bottom" o:gfxdata="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" filled="f" stroked="f" strokeweight=".5pt">
                     <v:textbox style="mso-fit-shape-to-text:t" inset="0,0,0,0">
                       <w:txbxContent>
                         <w:p>
@@ -3933,7 +3915,7 @@
               </mc:Choice>
               <mc:Fallback>
                 <w:pict>
-                  <v:shape w14:anchorId="00D49F87" id="Zone de texte 11" o:spid="_x0000_s1056" type="#_x0000_t202" style="position:absolute;left:0;text-align:left;margin-left:0;margin-top:0;width:267.9pt;height:106.55pt;z-index:251660288;visibility:visible;mso-wrap-style:square;mso-width-percent:450;mso-height-percent:0;mso-left-percent:420;mso-top-percent:175;mso-wrap-distance-left:9pt;mso-wrap-distance-top:0;mso-wrap-distance-right:9pt;mso-wrap-distance-bottom:0;mso-position-horizontal-relative:page;mso-position-vertical-relative:page;mso-width-percent:450;mso-height-percent:0;mso-left-percent:420;mso-top-percent:175;mso-width-relative:page;mso-height-relative:margin;v-text-anchor:top" o:gfxdata="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" filled="f" stroked="f" strokeweight=".5pt">
+                  <v:shape w14:anchorId="00D49F87" id="Zone de texte 11" o:spid="_x0000_s1056" type="#_x0000_t202" style="position:absolute;left:0;text-align:left;margin-left:0;margin-top:0;width:267.9pt;height:106.55pt;z-index:251660288;visibility:visible;mso-wrap-style:square;mso-width-percent:450;mso-height-percent:0;mso-left-percent:420;mso-top-percent:175;mso-wrap-distance-left:9pt;mso-wrap-distance-top:0;mso-wrap-distance-right:9pt;mso-wrap-distance-bottom:0;mso-position-horizontal-relative:page;mso-position-vertical-relative:page;mso-width-percent:450;mso-height-percent:0;mso-left-percent:420;mso-top-percent:175;mso-width-relative:page;mso-height-relative:margin;v-text-anchor:top" o:gfxdata="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" filled="f" stroked="f" strokeweight=".5pt">
                     <v:textbox style="mso-fit-shape-to-text:t" inset="0,0,0,0">
                       <w:txbxContent>
                         <w:p>
@@ -4210,8 +4192,17 @@
             <w:rStyle w:val="Lienhypertexte"/>
             <w:lang w:val="fr-FR"/>
           </w:rPr>
-          <w:t>https://fr.wikipedia.org/wiki/Tours_de_Hanoï - Solution_récursive</w:t>
+          <w:t xml:space="preserve">https://fr.wikipedia.org/wiki/Tours_de_Hanoï - </w:t>
         </w:r>
+        <w:proofErr w:type="spellStart"/>
+        <w:r>
+          <w:rPr>
+            <w:rStyle w:val="Lienhypertexte"/>
+            <w:lang w:val="fr-FR"/>
+          </w:rPr>
+          <w:t>Solution_récursive</w:t>
+        </w:r>
+        <w:proofErr w:type="spellEnd"/>
       </w:hyperlink>
     </w:p>
     <w:p>
@@ -4269,7 +4260,7 @@
     </w:p>
     <w:p>
       <w:pPr>
-        <w:pStyle w:val="Pardeliste"/>
+        <w:pStyle w:val="Paragraphedeliste"/>
         <w:numPr>
           <w:ilvl w:val="0"/>
           <w:numId w:val="5"/>
@@ -4313,7 +4304,7 @@
     </w:p>
     <w:p>
       <w:pPr>
-        <w:pStyle w:val="Pardeliste"/>
+        <w:pStyle w:val="Paragraphedeliste"/>
         <w:numPr>
           <w:ilvl w:val="0"/>
           <w:numId w:val="5"/>
@@ -4344,7 +4335,7 @@
     </w:p>
     <w:p>
       <w:pPr>
-        <w:pStyle w:val="Pardeliste"/>
+        <w:pStyle w:val="Paragraphedeliste"/>
         <w:numPr>
           <w:ilvl w:val="0"/>
           <w:numId w:val="5"/>
@@ -4371,14 +4362,7 @@
           <w:i/>
           <w:lang w:val="fr-FR"/>
         </w:rPr>
-        <w:t>n</w:t>
-      </w:r>
-      <w:r>
-        <w:rPr>
-          <w:i/>
-          <w:lang w:val="fr-FR"/>
-        </w:rPr>
-        <w:t>-1</w:t>
+        <w:t>n-1</w:t>
       </w:r>
       <w:r>
         <w:rPr>
@@ -4507,19 +4491,7 @@
         <w:rPr>
           <w:lang w:val="fr-FR"/>
         </w:rPr>
-        <w:t xml:space="preserve"> les moines </w:t>
-      </w:r>
-      <w:r>
-        <w:rPr>
-          <w:lang w:val="fr-FR"/>
-        </w:rPr>
-        <w:t>n’existaient</w:t>
-      </w:r>
-      <w:r>
-        <w:rPr>
-          <w:lang w:val="fr-FR"/>
-        </w:rPr>
-        <w:t xml:space="preserve"> </w:t>
+        <w:t xml:space="preserve"> les moines n’existaient </w:t>
       </w:r>
       <w:r>
         <w:rPr>
@@ -4543,31 +4515,7 @@
         <w:rPr>
           <w:lang w:val="fr-FR"/>
         </w:rPr>
-        <w:t xml:space="preserve">ous allons supposer que le premier déplacement a eu lieu il y a exactement 13.8 </w:t>
-      </w:r>
-      <w:r>
-        <w:rPr>
-          <w:lang w:val="fr-FR"/>
-        </w:rPr>
-        <w:t>milliards</w:t>
-      </w:r>
-      <w:r>
-        <w:rPr>
-          <w:lang w:val="fr-FR"/>
-        </w:rPr>
-        <w:t xml:space="preserve"> d'années. Nous soustrayons donc 13'800'000'000 * 365,25 * 24 * 3600 à 18'446'744'073'709'552'000 ce qui </w:t>
-      </w:r>
-      <w:r>
-        <w:rPr>
-          <w:lang w:val="fr-FR"/>
-        </w:rPr>
-        <w:t>donne :</w:t>
-      </w:r>
-      <w:r>
-        <w:rPr>
-          <w:lang w:val="fr-FR"/>
-        </w:rPr>
-        <w:t xml:space="preserve"> </w:t>
+        <w:t xml:space="preserve">ous allons supposer que le premier déplacement a eu lieu il y a exactement 13.8 milliards d'années. Nous soustrayons donc 13'800'000'000 * 365,25 * 24 * 3600 à 18'446'744'073'709'552'000 ce qui donne : </w:t>
       </w:r>
     </w:p>
     <w:p>
@@ -4712,7 +4660,21 @@
         <w:rPr>
           <w:lang w:val="fr-FR"/>
         </w:rPr>
-        <w:t>La représentation graphique du tour a été implémentée dans la classe Hanoi afin d’éviter de devoir faire des accesseurs sur les différentes aiguilles pour le réaliser dans la classe HanoiDisplayer. C</w:t>
+        <w:t xml:space="preserve">La représentation graphique du tour a été implémentée dans la classe Hanoi afin d’éviter de devoir faire des accesseurs sur les différentes aiguilles pour le réaliser dans la classe </w:t>
+      </w:r>
+      <w:proofErr w:type="spellStart"/>
+      <w:r>
+        <w:rPr>
+          <w:lang w:val="fr-FR"/>
+        </w:rPr>
+        <w:t>HanoiDisplayer</w:t>
+      </w:r>
+      <w:proofErr w:type="spellEnd"/>
+      <w:r>
+        <w:rPr>
+          <w:lang w:val="fr-FR"/>
+        </w:rPr>
+        <w:t>. C</w:t>
       </w:r>
       <w:r>
         <w:rPr>
@@ -4736,7 +4698,21 @@
         <w:rPr>
           <w:lang w:val="fr-FR"/>
         </w:rPr>
-        <w:t>helper et appelle le toString de</w:t>
+        <w:t xml:space="preserve">helper et appelle le </w:t>
+      </w:r>
+      <w:proofErr w:type="spellStart"/>
+      <w:r>
+        <w:rPr>
+          <w:lang w:val="fr-FR"/>
+        </w:rPr>
+        <w:t>toString</w:t>
+      </w:r>
+      <w:proofErr w:type="spellEnd"/>
+      <w:r>
+        <w:rPr>
+          <w:lang w:val="fr-FR"/>
+        </w:rPr>
+        <w:t xml:space="preserve"> de</w:t>
       </w:r>
       <w:r>
         <w:rPr>
@@ -4771,7 +4747,21 @@
         <w:rPr>
           <w:lang w:val="fr-FR"/>
         </w:rPr>
-        <w:t xml:space="preserve">Nous avions tout d’abord essayé de faire une vraie version générique de la Stack mais il n’est pas aisé de travaille avec des tableaux génériques (à la place d’ArrayList). Nous nous sommes donc rabattus </w:t>
+        <w:t>Nous avions tout d’abord essayé de faire une vraie version générique de la Stack mais il n’est pas aisé de travaille avec des tableaux génériques (à la place d’</w:t>
+      </w:r>
+      <w:proofErr w:type="spellStart"/>
+      <w:r>
+        <w:rPr>
+          <w:lang w:val="fr-FR"/>
+        </w:rPr>
+        <w:t>ArrayList</w:t>
+      </w:r>
+      <w:proofErr w:type="spellEnd"/>
+      <w:r>
+        <w:rPr>
+          <w:lang w:val="fr-FR"/>
+        </w:rPr>
+        <w:t xml:space="preserve">). Nous nous sommes donc rabattus </w:t>
       </w:r>
       <w:r>
         <w:rPr>
@@ -4791,7 +4781,51 @@
         <w:rPr>
           <w:lang w:val="fr-FR"/>
         </w:rPr>
-        <w:t xml:space="preserve">Afin de suivre les conventions Java, la méthode next() dans l’itérateur retourne l’élément courant tout en le remplaçant par le prochain élément par après. De même, la méthode hasNext() vérifie que l’élément courant </w:t>
+        <w:t xml:space="preserve">Afin de suivre les conventions Java, la méthode </w:t>
+      </w:r>
+      <w:proofErr w:type="spellStart"/>
+      <w:proofErr w:type="gramStart"/>
+      <w:r>
+        <w:rPr>
+          <w:lang w:val="fr-FR"/>
+        </w:rPr>
+        <w:t>next</w:t>
+      </w:r>
+      <w:proofErr w:type="spellEnd"/>
+      <w:r>
+        <w:rPr>
+          <w:lang w:val="fr-FR"/>
+        </w:rPr>
+        <w:t>(</w:t>
+      </w:r>
+      <w:proofErr w:type="gramEnd"/>
+      <w:r>
+        <w:rPr>
+          <w:lang w:val="fr-FR"/>
+        </w:rPr>
+        <w:t xml:space="preserve">) dans l’itérateur retourne l’élément courant tout en le remplaçant par le prochain élément par après. De même, la méthode </w:t>
+      </w:r>
+      <w:proofErr w:type="spellStart"/>
+      <w:proofErr w:type="gramStart"/>
+      <w:r>
+        <w:rPr>
+          <w:lang w:val="fr-FR"/>
+        </w:rPr>
+        <w:t>hasNext</w:t>
+      </w:r>
+      <w:proofErr w:type="spellEnd"/>
+      <w:r>
+        <w:rPr>
+          <w:lang w:val="fr-FR"/>
+        </w:rPr>
+        <w:t>(</w:t>
+      </w:r>
+      <w:proofErr w:type="gramEnd"/>
+      <w:r>
+        <w:rPr>
+          <w:lang w:val="fr-FR"/>
+        </w:rPr>
+        <w:t xml:space="preserve">) vérifie que l’élément courant </w:t>
       </w:r>
       <w:r>
         <w:rPr>
@@ -4811,7 +4845,35 @@
         <w:rPr>
           <w:lang w:val="fr-FR"/>
         </w:rPr>
-        <w:t>Nous avons choisi la visibilité package pour tous les éléments de la classe Element car nous l’utilisons plus comme une structure utile à l’interne dans l’implémentation de la pile. En effet, il n’est pas utile d’avoir accès à l’implémentation de l’élément en dehors du package util, dans le code métier.</w:t>
+        <w:t xml:space="preserve">Nous avons choisi la visibilité package pour tous les éléments de la classe </w:t>
+      </w:r>
+      <w:proofErr w:type="spellStart"/>
+      <w:r>
+        <w:rPr>
+          <w:lang w:val="fr-FR"/>
+        </w:rPr>
+        <w:t>Element</w:t>
+      </w:r>
+      <w:proofErr w:type="spellEnd"/>
+      <w:r>
+        <w:rPr>
+          <w:lang w:val="fr-FR"/>
+        </w:rPr>
+        <w:t xml:space="preserve"> car nous l’utilisons plus comme une structure utile à l’interne dans l’implémentation de la pile. En effet, il n’est pas utile d’avoir accès à l’implémentation de l’élément en dehors du package </w:t>
+      </w:r>
+      <w:proofErr w:type="spellStart"/>
+      <w:r>
+        <w:rPr>
+          <w:lang w:val="fr-FR"/>
+        </w:rPr>
+        <w:t>util</w:t>
+      </w:r>
+      <w:proofErr w:type="spellEnd"/>
+      <w:r>
+        <w:rPr>
+          <w:lang w:val="fr-FR"/>
+        </w:rPr>
+        <w:t>, dans le code métier.</w:t>
       </w:r>
     </w:p>
     <w:p>
@@ -4825,7 +4887,21 @@
         <w:rPr>
           <w:lang w:val="fr-FR"/>
         </w:rPr>
-        <w:t>La CI comme quoi le next d’un élément ne doit pas être lui-même n’a pas été implémentée directement dans le code étant donné que la classe est en visibilité package. L’utilisateur utilisant notre librairie ne pourra faire cette bêtise et nous partons du principe que nous ne faisons pas ça non plus dans notre code.</w:t>
+        <w:t xml:space="preserve">La CI comme quoi le </w:t>
+      </w:r>
+      <w:proofErr w:type="spellStart"/>
+      <w:r>
+        <w:rPr>
+          <w:lang w:val="fr-FR"/>
+        </w:rPr>
+        <w:t>next</w:t>
+      </w:r>
+      <w:proofErr w:type="spellEnd"/>
+      <w:r>
+        <w:rPr>
+          <w:lang w:val="fr-FR"/>
+        </w:rPr>
+        <w:t xml:space="preserve"> d’un élément ne doit pas être lui-même n’a pas été implémentée directement dans le code étant donné que la classe est en visibilité package. L’utilisateur utilisant notre librairie ne pourra faire cette bêtise et nous partons du principe que nous ne faisons pas ça non plus dans notre code.</w:t>
       </w:r>
     </w:p>
     <w:p>
@@ -4868,8 +4944,6 @@
         </w:rPr>
         <w:t xml:space="preserve"> la résolution des tours d’Hanoi via une interface graphique ou la console.</w:t>
       </w:r>
-      <w:bookmarkStart w:id="0" w:name="_GoBack"/>
-      <w:bookmarkEnd w:id="0"/>
     </w:p>
     <w:p>
       <w:pPr>
@@ -5131,7 +5205,21 @@
               <w:rPr>
                 <w:lang w:val="fr-FR"/>
               </w:rPr>
-              <w:t xml:space="preserve"> grâce à sa représention sous forme de chaîne de caractères</w:t>
+              <w:t xml:space="preserve"> grâce à sa </w:t>
+            </w:r>
+            <w:proofErr w:type="spellStart"/>
+            <w:r>
+              <w:rPr>
+                <w:lang w:val="fr-FR"/>
+              </w:rPr>
+              <w:t>représention</w:t>
+            </w:r>
+            <w:proofErr w:type="spellEnd"/>
+            <w:r>
+              <w:rPr>
+                <w:lang w:val="fr-FR"/>
+              </w:rPr>
+              <w:t xml:space="preserve"> sous forme de chaîne de caractères</w:t>
             </w:r>
           </w:p>
         </w:tc>
@@ -5156,7 +5244,21 @@
               <w:rPr>
                 <w:lang w:val="fr-FR"/>
               </w:rPr>
-              <w:t>sont affichés sous la forme demandée, c’est-à-dire : [ &lt;a&gt; &lt;b&gt;  &lt;c&gt;]</w:t>
+              <w:t xml:space="preserve">sont affichés sous la forme demandée, c’est-à-dire : </w:t>
+            </w:r>
+            <w:proofErr w:type="gramStart"/>
+            <w:r>
+              <w:rPr>
+                <w:lang w:val="fr-FR"/>
+              </w:rPr>
+              <w:t>[ &lt;</w:t>
+            </w:r>
+            <w:proofErr w:type="gramEnd"/>
+            <w:r>
+              <w:rPr>
+                <w:lang w:val="fr-FR"/>
+              </w:rPr>
+              <w:t>a&gt; &lt;b&gt;  &lt;c&gt;]</w:t>
             </w:r>
           </w:p>
         </w:tc>
@@ -5465,7 +5567,7 @@
 </file>
 
 <file path=word/endnotes.xml><?xml version="1.0" encoding="utf-8"?>
-<w:endnotes xmlns:wpc="http://schemas.microsoft.com/office/word/2010/wordprocessingCanvas" xmlns:mo="http://schemas.microsoft.com/office/mac/office/2008/main" xmlns:mc="http://schemas.openxmlformats.org/markup-compatibility/2006" xmlns:mv="urn:schemas-microsoft-com:mac:vml" xmlns:o="urn:schemas-microsoft-com:office:office" xmlns:r="http://schemas.openxmlformats.org/officeDocument/2006/relationships" xmlns:m="http://schemas.openxmlformats.org/officeDocument/2006/math" xmlns:v="urn:schemas-microsoft-com:vml" xmlns:wp14="http://schemas.microsoft.com/office/word/2010/wordprocessingDrawing" xmlns:wp="http://schemas.openxmlformats.org/drawingml/2006/wordprocessingDrawing" xmlns:w10="urn:schemas-microsoft-com:office:word" xmlns:w="http://schemas.openxmlformats.org/wordprocessingml/2006/main" xmlns:w14="http://schemas.microsoft.com/office/word/2010/wordml" xmlns:w15="http://schemas.microsoft.com/office/word/2012/wordml" xmlns:wpg="http://schemas.microsoft.com/office/word/2010/wordprocessingGroup" xmlns:wpi="http://schemas.microsoft.com/office/word/2010/wordprocessingInk" xmlns:wne="http://schemas.microsoft.com/office/word/2006/wordml" xmlns:wps="http://schemas.microsoft.com/office/word/2010/wordprocessingShape" mc:Ignorable="w14 w15 wp14">
+<w:endnotes xmlns:wpc="http://schemas.microsoft.com/office/word/2010/wordprocessingCanvas" xmlns:cx="http://schemas.microsoft.com/office/drawing/2014/chartex" xmlns:cx1="http://schemas.microsoft.com/office/drawing/2015/9/8/chartex" xmlns:cx2="http://schemas.microsoft.com/office/drawing/2015/10/21/chartex" xmlns:cx3="http://schemas.microsoft.com/office/drawing/2016/5/9/chartex" xmlns:cx4="http://schemas.microsoft.com/office/drawing/2016/5/10/chartex" xmlns:cx5="http://schemas.microsoft.com/office/drawing/2016/5/11/chartex" xmlns:cx6="http://schemas.microsoft.com/office/drawing/2016/5/12/chartex" xmlns:cx7="http://schemas.microsoft.com/office/drawing/2016/5/13/chartex" xmlns:cx8="http://schemas.microsoft.com/office/drawing/2016/5/14/chartex" xmlns:mc="http://schemas.openxmlformats.org/markup-compatibility/2006" xmlns:aink="http://schemas.microsoft.com/office/drawing/2016/ink" xmlns:am3d="http://schemas.microsoft.com/office/drawing/2017/model3d" xmlns:o="urn:schemas-microsoft-com:office:office" xmlns:r="http://schemas.openxmlformats.org/officeDocument/2006/relationships" xmlns:m="http://schemas.openxmlformats.org/officeDocument/2006/math" xmlns:v="urn:schemas-microsoft-com:vml" xmlns:wp14="http://schemas.microsoft.com/office/word/2010/wordprocessingDrawing" xmlns:wp="http://schemas.openxmlformats.org/drawingml/2006/wordprocessingDrawing" xmlns:w10="urn:schemas-microsoft-com:office:word" xmlns:w="http://schemas.openxmlformats.org/wordprocessingml/2006/main" xmlns:w14="http://schemas.microsoft.com/office/word/2010/wordml" xmlns:w15="http://schemas.microsoft.com/office/word/2012/wordml" xmlns:w16cex="http://schemas.microsoft.com/office/word/2018/wordml/cex" xmlns:w16cid="http://schemas.microsoft.com/office/word/2016/wordml/cid" xmlns:w16="http://schemas.microsoft.com/office/word/2018/wordml" xmlns:w16sdtdh="http://schemas.microsoft.com/office/word/2020/wordml/sdtdatahash" xmlns:w16se="http://schemas.microsoft.com/office/word/2015/wordml/symex" xmlns:wpg="http://schemas.microsoft.com/office/word/2010/wordprocessingGroup" xmlns:wpi="http://schemas.microsoft.com/office/word/2010/wordprocessingInk" xmlns:wne="http://schemas.microsoft.com/office/word/2006/wordml" xmlns:wps="http://schemas.microsoft.com/office/word/2010/wordprocessingShape" mc:Ignorable="w14 w15 w16se w16cid w16 w16cex w16sdtdh wp14">
   <w:endnote w:type="separator" w:id="-1">
     <w:p>
       <w:pPr>
@@ -5490,7 +5592,7 @@
 </file>
 
 <file path=word/footer1.xml><?xml version="1.0" encoding="utf-8"?>
-<w:ftr xmlns:wpc="http://schemas.microsoft.com/office/word/2010/wordprocessingCanvas" xmlns:mo="http://schemas.microsoft.com/office/mac/office/2008/main" xmlns:mc="http://schemas.openxmlformats.org/markup-compatibility/2006" xmlns:mv="urn:schemas-microsoft-com:mac:vml" xmlns:o="urn:schemas-microsoft-com:office:office" xmlns:r="http://schemas.openxmlformats.org/officeDocument/2006/relationships" xmlns:m="http://schemas.openxmlformats.org/officeDocument/2006/math" xmlns:v="urn:schemas-microsoft-com:vml" xmlns:wp14="http://schemas.microsoft.com/office/word/2010/wordprocessingDrawing" xmlns:wp="http://schemas.openxmlformats.org/drawingml/2006/wordprocessingDrawing" xmlns:w10="urn:schemas-microsoft-com:office:word" xmlns:w="http://schemas.openxmlformats.org/wordprocessingml/2006/main" xmlns:w14="http://schemas.microsoft.com/office/word/2010/wordml" xmlns:w15="http://schemas.microsoft.com/office/word/2012/wordml" xmlns:wpg="http://schemas.microsoft.com/office/word/2010/wordprocessingGroup" xmlns:wpi="http://schemas.microsoft.com/office/word/2010/wordprocessingInk" xmlns:wne="http://schemas.microsoft.com/office/word/2006/wordml" xmlns:wps="http://schemas.microsoft.com/office/word/2010/wordprocessingShape" mc:Ignorable="w14 w15 wp14">
+<w:ftr xmlns:wpc="http://schemas.microsoft.com/office/word/2010/wordprocessingCanvas" xmlns:cx="http://schemas.microsoft.com/office/drawing/2014/chartex" xmlns:cx1="http://schemas.microsoft.com/office/drawing/2015/9/8/chartex" xmlns:cx2="http://schemas.microsoft.com/office/drawing/2015/10/21/chartex" xmlns:cx3="http://schemas.microsoft.com/office/drawing/2016/5/9/chartex" xmlns:cx4="http://schemas.microsoft.com/office/drawing/2016/5/10/chartex" xmlns:cx5="http://schemas.microsoft.com/office/drawing/2016/5/11/chartex" xmlns:cx6="http://schemas.microsoft.com/office/drawing/2016/5/12/chartex" xmlns:cx7="http://schemas.microsoft.com/office/drawing/2016/5/13/chartex" xmlns:cx8="http://schemas.microsoft.com/office/drawing/2016/5/14/chartex" xmlns:mc="http://schemas.openxmlformats.org/markup-compatibility/2006" xmlns:aink="http://schemas.microsoft.com/office/drawing/2016/ink" xmlns:am3d="http://schemas.microsoft.com/office/drawing/2017/model3d" xmlns:o="urn:schemas-microsoft-com:office:office" xmlns:r="http://schemas.openxmlformats.org/officeDocument/2006/relationships" xmlns:m="http://schemas.openxmlformats.org/officeDocument/2006/math" xmlns:v="urn:schemas-microsoft-com:vml" xmlns:wp14="http://schemas.microsoft.com/office/word/2010/wordprocessingDrawing" xmlns:wp="http://schemas.openxmlformats.org/drawingml/2006/wordprocessingDrawing" xmlns:w10="urn:schemas-microsoft-com:office:word" xmlns:w="http://schemas.openxmlformats.org/wordprocessingml/2006/main" xmlns:w14="http://schemas.microsoft.com/office/word/2010/wordml" xmlns:w15="http://schemas.microsoft.com/office/word/2012/wordml" xmlns:w16cex="http://schemas.microsoft.com/office/word/2018/wordml/cex" xmlns:w16cid="http://schemas.microsoft.com/office/word/2016/wordml/cid" xmlns:w16="http://schemas.microsoft.com/office/word/2018/wordml" xmlns:w16sdtdh="http://schemas.microsoft.com/office/word/2020/wordml/sdtdatahash" xmlns:w16se="http://schemas.microsoft.com/office/word/2015/wordml/symex" xmlns:wpg="http://schemas.microsoft.com/office/word/2010/wordprocessingGroup" xmlns:wpi="http://schemas.microsoft.com/office/word/2010/wordprocessingInk" xmlns:wne="http://schemas.microsoft.com/office/word/2006/wordml" xmlns:wps="http://schemas.microsoft.com/office/word/2010/wordprocessingShape" mc:Ignorable="w14 w15 w16se w16cid w16 w16cex w16sdtdh wp14">
   <w:sdt>
     <w:sdtPr>
       <w:id w:val="169987473"/>
@@ -5551,7 +5653,25 @@
       <w:rPr>
         <w:noProof/>
       </w:rPr>
-      <w:t>jeudi, 25 novembre 2021</w:t>
+      <w:t>jeudi</w:t>
+    </w:r>
+    <w:r>
+      <w:rPr>
+        <w:noProof/>
+      </w:rPr>
+      <w:t xml:space="preserve"> </w:t>
+    </w:r>
+    <w:r>
+      <w:rPr>
+        <w:noProof/>
+      </w:rPr>
+      <w:t>2 décembre</w:t>
+    </w:r>
+    <w:r>
+      <w:rPr>
+        <w:noProof/>
+      </w:rPr>
+      <w:t xml:space="preserve"> 2021</w:t>
     </w:r>
     <w:r>
       <w:fldChar w:fldCharType="end"/>
@@ -5561,7 +5681,7 @@
 </file>
 
 <file path=word/footnotes.xml><?xml version="1.0" encoding="utf-8"?>
-<w:footnotes xmlns:wpc="http://schemas.microsoft.com/office/word/2010/wordprocessingCanvas" xmlns:mo="http://schemas.microsoft.com/office/mac/office/2008/main" xmlns:mc="http://schemas.openxmlformats.org/markup-compatibility/2006" xmlns:mv="urn:schemas-microsoft-com:mac:vml" xmlns:o="urn:schemas-microsoft-com:office:office" xmlns:r="http://schemas.openxmlformats.org/officeDocument/2006/relationships" xmlns:m="http://schemas.openxmlformats.org/officeDocument/2006/math" xmlns:v="urn:schemas-microsoft-com:vml" xmlns:wp14="http://schemas.microsoft.com/office/word/2010/wordprocessingDrawing" xmlns:wp="http://schemas.openxmlformats.org/drawingml/2006/wordprocessingDrawing" xmlns:w10="urn:schemas-microsoft-com:office:word" xmlns:w="http://schemas.openxmlformats.org/wordprocessingml/2006/main" xmlns:w14="http://schemas.microsoft.com/office/word/2010/wordml" xmlns:w15="http://schemas.microsoft.com/office/word/2012/wordml" xmlns:wpg="http://schemas.microsoft.com/office/word/2010/wordprocessingGroup" xmlns:wpi="http://schemas.microsoft.com/office/word/2010/wordprocessingInk" xmlns:wne="http://schemas.microsoft.com/office/word/2006/wordml" xmlns:wps="http://schemas.microsoft.com/office/word/2010/wordprocessingShape" mc:Ignorable="w14 w15 wp14">
+<w:footnotes xmlns:wpc="http://schemas.microsoft.com/office/word/2010/wordprocessingCanvas" xmlns:cx="http://schemas.microsoft.com/office/drawing/2014/chartex" xmlns:cx1="http://schemas.microsoft.com/office/drawing/2015/9/8/chartex" xmlns:cx2="http://schemas.microsoft.com/office/drawing/2015/10/21/chartex" xmlns:cx3="http://schemas.microsoft.com/office/drawing/2016/5/9/chartex" xmlns:cx4="http://schemas.microsoft.com/office/drawing/2016/5/10/chartex" xmlns:cx5="http://schemas.microsoft.com/office/drawing/2016/5/11/chartex" xmlns:cx6="http://schemas.microsoft.com/office/drawing/2016/5/12/chartex" xmlns:cx7="http://schemas.microsoft.com/office/drawing/2016/5/13/chartex" xmlns:cx8="http://schemas.microsoft.com/office/drawing/2016/5/14/chartex" xmlns:mc="http://schemas.openxmlformats.org/markup-compatibility/2006" xmlns:aink="http://schemas.microsoft.com/office/drawing/2016/ink" xmlns:am3d="http://schemas.microsoft.com/office/drawing/2017/model3d" xmlns:o="urn:schemas-microsoft-com:office:office" xmlns:r="http://schemas.openxmlformats.org/officeDocument/2006/relationships" xmlns:m="http://schemas.openxmlformats.org/officeDocument/2006/math" xmlns:v="urn:schemas-microsoft-com:vml" xmlns:wp14="http://schemas.microsoft.com/office/word/2010/wordprocessingDrawing" xmlns:wp="http://schemas.openxmlformats.org/drawingml/2006/wordprocessingDrawing" xmlns:w10="urn:schemas-microsoft-com:office:word" xmlns:w="http://schemas.openxmlformats.org/wordprocessingml/2006/main" xmlns:w14="http://schemas.microsoft.com/office/word/2010/wordml" xmlns:w15="http://schemas.microsoft.com/office/word/2012/wordml" xmlns:w16cex="http://schemas.microsoft.com/office/word/2018/wordml/cex" xmlns:w16cid="http://schemas.microsoft.com/office/word/2016/wordml/cid" xmlns:w16="http://schemas.microsoft.com/office/word/2018/wordml" xmlns:w16sdtdh="http://schemas.microsoft.com/office/word/2020/wordml/sdtdatahash" xmlns:w16se="http://schemas.microsoft.com/office/word/2015/wordml/symex" xmlns:wpg="http://schemas.microsoft.com/office/word/2010/wordprocessingGroup" xmlns:wpi="http://schemas.microsoft.com/office/word/2010/wordprocessingInk" xmlns:wne="http://schemas.microsoft.com/office/word/2006/wordml" xmlns:wps="http://schemas.microsoft.com/office/word/2010/wordprocessingShape" mc:Ignorable="w14 w15 w16se w16cid w16 w16cex w16sdtdh wp14">
   <w:footnote w:type="separator" w:id="-1">
     <w:p>
       <w:pPr>
@@ -5586,35 +5706,35 @@
 </file>
 
 <file path=word/header1.xml><?xml version="1.0" encoding="utf-8"?>
-<w:hdr xmlns:wpc="http://schemas.microsoft.com/office/word/2010/wordprocessingCanvas" xmlns:mo="http://schemas.microsoft.com/office/mac/office/2008/main" xmlns:mc="http://schemas.openxmlformats.org/markup-compatibility/2006" xmlns:mv="urn:schemas-microsoft-com:mac:vml" xmlns:o="urn:schemas-microsoft-com:office:office" xmlns:r="http://schemas.openxmlformats.org/officeDocument/2006/relationships" xmlns:m="http://schemas.openxmlformats.org/officeDocument/2006/math" xmlns:v="urn:schemas-microsoft-com:vml" xmlns:wp14="http://schemas.microsoft.com/office/word/2010/wordprocessingDrawing" xmlns:wp="http://schemas.openxmlformats.org/drawingml/2006/wordprocessingDrawing" xmlns:w10="urn:schemas-microsoft-com:office:word" xmlns:w="http://schemas.openxmlformats.org/wordprocessingml/2006/main" xmlns:w14="http://schemas.microsoft.com/office/word/2010/wordml" xmlns:w15="http://schemas.microsoft.com/office/word/2012/wordml" xmlns:wpg="http://schemas.microsoft.com/office/word/2010/wordprocessingGroup" xmlns:wpi="http://schemas.microsoft.com/office/word/2010/wordprocessingInk" xmlns:wne="http://schemas.microsoft.com/office/word/2006/wordml" xmlns:wps="http://schemas.microsoft.com/office/word/2010/wordprocessingShape" mc:Ignorable="w14 w15 wp14">
+<w:hdr xmlns:wpc="http://schemas.microsoft.com/office/word/2010/wordprocessingCanvas" xmlns:cx="http://schemas.microsoft.com/office/drawing/2014/chartex" xmlns:cx1="http://schemas.microsoft.com/office/drawing/2015/9/8/chartex" xmlns:cx2="http://schemas.microsoft.com/office/drawing/2015/10/21/chartex" xmlns:cx3="http://schemas.microsoft.com/office/drawing/2016/5/9/chartex" xmlns:cx4="http://schemas.microsoft.com/office/drawing/2016/5/10/chartex" xmlns:cx5="http://schemas.microsoft.com/office/drawing/2016/5/11/chartex" xmlns:cx6="http://schemas.microsoft.com/office/drawing/2016/5/12/chartex" xmlns:cx7="http://schemas.microsoft.com/office/drawing/2016/5/13/chartex" xmlns:cx8="http://schemas.microsoft.com/office/drawing/2016/5/14/chartex" xmlns:mc="http://schemas.openxmlformats.org/markup-compatibility/2006" xmlns:aink="http://schemas.microsoft.com/office/drawing/2016/ink" xmlns:am3d="http://schemas.microsoft.com/office/drawing/2017/model3d" xmlns:o="urn:schemas-microsoft-com:office:office" xmlns:r="http://schemas.openxmlformats.org/officeDocument/2006/relationships" xmlns:m="http://schemas.openxmlformats.org/officeDocument/2006/math" xmlns:v="urn:schemas-microsoft-com:vml" xmlns:wp14="http://schemas.microsoft.com/office/word/2010/wordprocessingDrawing" xmlns:wp="http://schemas.openxmlformats.org/drawingml/2006/wordprocessingDrawing" xmlns:w10="urn:schemas-microsoft-com:office:word" xmlns:w="http://schemas.openxmlformats.org/wordprocessingml/2006/main" xmlns:w14="http://schemas.microsoft.com/office/word/2010/wordml" xmlns:w15="http://schemas.microsoft.com/office/word/2012/wordml" xmlns:w16cex="http://schemas.microsoft.com/office/word/2018/wordml/cex" xmlns:w16cid="http://schemas.microsoft.com/office/word/2016/wordml/cid" xmlns:w16="http://schemas.microsoft.com/office/word/2018/wordml" xmlns:w16sdtdh="http://schemas.microsoft.com/office/word/2020/wordml/sdtdatahash" xmlns:w16se="http://schemas.microsoft.com/office/word/2015/wordml/symex" xmlns:wpg="http://schemas.microsoft.com/office/word/2010/wordprocessingGroup" xmlns:wpi="http://schemas.microsoft.com/office/word/2010/wordprocessingInk" xmlns:wne="http://schemas.microsoft.com/office/word/2006/wordml" xmlns:wps="http://schemas.microsoft.com/office/word/2010/wordprocessingShape" mc:Ignorable="w14 w15 w16se w16cid w16 w16cex w16sdtdh wp14">
   <w:p>
     <w:pPr>
       <w:pStyle w:val="En-tte"/>
       <w:rPr>
-        <w:lang w:val="en-US"/>
+        <w:lang w:val="de-CH"/>
       </w:rPr>
     </w:pPr>
     <w:r>
       <w:rPr>
-        <w:lang w:val="en-US"/>
+        <w:lang w:val="de-CH"/>
       </w:rPr>
       <w:t xml:space="preserve">Valentin Kaelin et </w:t>
     </w:r>
     <w:r>
       <w:rPr>
-        <w:lang w:val="en-US"/>
+        <w:lang w:val="de-CH"/>
       </w:rPr>
       <w:t>Jonathan Friedli</w:t>
     </w:r>
     <w:r>
       <w:rPr>
-        <w:lang w:val="en-US"/>
+        <w:lang w:val="de-CH"/>
       </w:rPr>
       <w:tab/>
     </w:r>
     <w:r>
       <w:rPr>
-        <w:lang w:val="en-US"/>
+        <w:lang w:val="de-CH"/>
       </w:rPr>
       <w:tab/>
       <w:t>POO – HEIG-VD</w:t>
@@ -5624,8 +5744,8 @@
 </file>
 
 <file path=word/numbering.xml><?xml version="1.0" encoding="utf-8"?>
-<w:numbering xmlns:wpc="http://schemas.microsoft.com/office/word/2010/wordprocessingCanvas" xmlns:mo="http://schemas.microsoft.com/office/mac/office/2008/main" xmlns:mc="http://schemas.openxmlformats.org/markup-compatibility/2006" xmlns:mv="urn:schemas-microsoft-com:mac:vml" xmlns:o="urn:schemas-microsoft-com:office:office" xmlns:r="http://schemas.openxmlformats.org/officeDocument/2006/relationships" xmlns:m="http://schemas.openxmlformats.org/officeDocument/2006/math" xmlns:v="urn:schemas-microsoft-com:vml" xmlns:wp14="http://schemas.microsoft.com/office/word/2010/wordprocessingDrawing" xmlns:wp="http://schemas.openxmlformats.org/drawingml/2006/wordprocessingDrawing" xmlns:w10="urn:schemas-microsoft-com:office:word" xmlns:w="http://schemas.openxmlformats.org/wordprocessingml/2006/main" xmlns:w14="http://schemas.microsoft.com/office/word/2010/wordml" xmlns:w15="http://schemas.microsoft.com/office/word/2012/wordml" xmlns:wpg="http://schemas.microsoft.com/office/word/2010/wordprocessingGroup" xmlns:wpi="http://schemas.microsoft.com/office/word/2010/wordprocessingInk" xmlns:wne="http://schemas.microsoft.com/office/word/2006/wordml" xmlns:wps="http://schemas.microsoft.com/office/word/2010/wordprocessingShape" mc:Ignorable="w14 w15 wp14">
-  <w:abstractNum w:abstractNumId="0">
+<w:numbering xmlns:wpc="http://schemas.microsoft.com/office/word/2010/wordprocessingCanvas" xmlns:cx="http://schemas.microsoft.com/office/drawing/2014/chartex" xmlns:cx1="http://schemas.microsoft.com/office/drawing/2015/9/8/chartex" xmlns:cx2="http://schemas.microsoft.com/office/drawing/2015/10/21/chartex" xmlns:cx3="http://schemas.microsoft.com/office/drawing/2016/5/9/chartex" xmlns:cx4="http://schemas.microsoft.com/office/drawing/2016/5/10/chartex" xmlns:cx5="http://schemas.microsoft.com/office/drawing/2016/5/11/chartex" xmlns:cx6="http://schemas.microsoft.com/office/drawing/2016/5/12/chartex" xmlns:cx7="http://schemas.microsoft.com/office/drawing/2016/5/13/chartex" xmlns:cx8="http://schemas.microsoft.com/office/drawing/2016/5/14/chartex" xmlns:mc="http://schemas.openxmlformats.org/markup-compatibility/2006" xmlns:aink="http://schemas.microsoft.com/office/drawing/2016/ink" xmlns:am3d="http://schemas.microsoft.com/office/drawing/2017/model3d" xmlns:o="urn:schemas-microsoft-com:office:office" xmlns:r="http://schemas.openxmlformats.org/officeDocument/2006/relationships" xmlns:m="http://schemas.openxmlformats.org/officeDocument/2006/math" xmlns:v="urn:schemas-microsoft-com:vml" xmlns:wp14="http://schemas.microsoft.com/office/word/2010/wordprocessingDrawing" xmlns:wp="http://schemas.openxmlformats.org/drawingml/2006/wordprocessingDrawing" xmlns:w10="urn:schemas-microsoft-com:office:word" xmlns:w="http://schemas.openxmlformats.org/wordprocessingml/2006/main" xmlns:w14="http://schemas.microsoft.com/office/word/2010/wordml" xmlns:w15="http://schemas.microsoft.com/office/word/2012/wordml" xmlns:w16cex="http://schemas.microsoft.com/office/word/2018/wordml/cex" xmlns:w16cid="http://schemas.microsoft.com/office/word/2016/wordml/cid" xmlns:w16="http://schemas.microsoft.com/office/word/2018/wordml" xmlns:w16sdtdh="http://schemas.microsoft.com/office/word/2020/wordml/sdtdatahash" xmlns:w16se="http://schemas.microsoft.com/office/word/2015/wordml/symex" xmlns:wpg="http://schemas.microsoft.com/office/word/2010/wordprocessingGroup" xmlns:wpi="http://schemas.microsoft.com/office/word/2010/wordprocessingInk" xmlns:wne="http://schemas.microsoft.com/office/word/2006/wordml" xmlns:wps="http://schemas.microsoft.com/office/word/2010/wordprocessingShape" mc:Ignorable="w14 w15 w16se w16cid w16 w16cex w16sdtdh wp14">
+  <w:abstractNum w:abstractNumId="0" w15:restartNumberingAfterBreak="0">
     <w:nsid w:val="FFFFFF1D"/>
     <w:multiLevelType w:val="multilevel"/>
     <w:tmpl w:val="E01AFC66"/>
@@ -5765,7 +5885,7 @@
       </w:rPr>
     </w:lvl>
   </w:abstractNum>
-  <w:abstractNum w:abstractNumId="1">
+  <w:abstractNum w:abstractNumId="1" w15:restartNumberingAfterBreak="0">
     <w:nsid w:val="053C040A"/>
     <w:multiLevelType w:val="hybridMultilevel"/>
     <w:tmpl w:val="28383E72"/>
@@ -5851,7 +5971,7 @@
       </w:pPr>
     </w:lvl>
   </w:abstractNum>
-  <w:abstractNum w:abstractNumId="2">
+  <w:abstractNum w:abstractNumId="2" w15:restartNumberingAfterBreak="0">
     <w:nsid w:val="206A35E4"/>
     <w:multiLevelType w:val="hybridMultilevel"/>
     <w:tmpl w:val="C336A5E6"/>
@@ -5963,7 +6083,7 @@
       </w:rPr>
     </w:lvl>
   </w:abstractNum>
-  <w:abstractNum w:abstractNumId="3">
+  <w:abstractNum w:abstractNumId="3" w15:restartNumberingAfterBreak="0">
     <w:nsid w:val="287A0AA2"/>
     <w:multiLevelType w:val="hybridMultilevel"/>
     <w:tmpl w:val="3E8E3DC6"/>
@@ -6075,7 +6195,7 @@
       </w:rPr>
     </w:lvl>
   </w:abstractNum>
-  <w:abstractNum w:abstractNumId="4">
+  <w:abstractNum w:abstractNumId="4" w15:restartNumberingAfterBreak="0">
     <w:nsid w:val="2DAA159D"/>
     <w:multiLevelType w:val="hybridMultilevel"/>
     <w:tmpl w:val="30DCD92C"/>
@@ -6206,7 +6326,7 @@
 </file>
 
 <file path=word/styles.xml><?xml version="1.0" encoding="utf-8"?>
-<w:styles xmlns:mc="http://schemas.openxmlformats.org/markup-compatibility/2006" xmlns:r="http://schemas.openxmlformats.org/officeDocument/2006/relationships" xmlns:w="http://schemas.openxmlformats.org/wordprocessingml/2006/main" xmlns:w14="http://schemas.microsoft.com/office/word/2010/wordml" xmlns:w15="http://schemas.microsoft.com/office/word/2012/wordml" mc:Ignorable="w14 w15">
+<w:styles xmlns:mc="http://schemas.openxmlformats.org/markup-compatibility/2006" xmlns:r="http://schemas.openxmlformats.org/officeDocument/2006/relationships" xmlns:w="http://schemas.openxmlformats.org/wordprocessingml/2006/main" xmlns:w14="http://schemas.microsoft.com/office/word/2010/wordml" xmlns:w15="http://schemas.microsoft.com/office/word/2012/wordml" xmlns:w16cex="http://schemas.microsoft.com/office/word/2018/wordml/cex" xmlns:w16cid="http://schemas.microsoft.com/office/word/2016/wordml/cid" xmlns:w16="http://schemas.microsoft.com/office/word/2018/wordml" xmlns:w16sdtdh="http://schemas.microsoft.com/office/word/2020/wordml/sdtdatahash" xmlns:w16se="http://schemas.microsoft.com/office/word/2015/wordml/symex" mc:Ignorable="w14 w15 w16se w16cid w16 w16cex w16sdtdh">
   <w:docDefaults>
     <w:rPrDefault>
       <w:rPr>
@@ -6222,7 +6342,7 @@
       </w:pPr>
     </w:pPrDefault>
   </w:docDefaults>
-  <w:latentStyles w:defLockedState="0" w:defUIPriority="99" w:defSemiHidden="0" w:defUnhideWhenUsed="0" w:defQFormat="0" w:count="382">
+  <w:latentStyles w:defLockedState="0" w:defUIPriority="99" w:defSemiHidden="0" w:defUnhideWhenUsed="0" w:defQFormat="0" w:count="376">
     <w:lsdException w:name="Normal" w:uiPriority="0" w:qFormat="1"/>
     <w:lsdException w:name="heading 1" w:uiPriority="9" w:qFormat="1"/>
     <w:lsdException w:name="heading 2" w:semiHidden="1" w:uiPriority="9" w:unhideWhenUsed="1" w:qFormat="1"/>
@@ -6832,7 +6952,7 @@
       <w:szCs w:val="24"/>
     </w:rPr>
   </w:style>
-  <w:style w:type="paragraph" w:styleId="Pardeliste">
+  <w:style w:type="paragraph" w:styleId="Paragraphedeliste">
     <w:name w:val="List Paragraph"/>
     <w:basedOn w:val="Normal"/>
     <w:uiPriority w:val="34"/>
@@ -6865,7 +6985,6 @@
       <w:spacing w:after="0" w:line="240" w:lineRule="auto"/>
     </w:pPr>
     <w:tblPr>
-      <w:tblInd w:w="0" w:type="dxa"/>
       <w:tblBorders>
         <w:top w:val="single" w:sz="4" w:space="0" w:color="auto"/>
         <w:left w:val="single" w:sz="4" w:space="0" w:color="auto"/>
@@ -6874,12 +6993,6 @@
         <w:insideH w:val="single" w:sz="4" w:space="0" w:color="auto"/>
         <w:insideV w:val="single" w:sz="4" w:space="0" w:color="auto"/>
       </w:tblBorders>
-      <w:tblCellMar>
-        <w:top w:w="0" w:type="dxa"/>
-        <w:left w:w="108" w:type="dxa"/>
-        <w:bottom w:w="0" w:type="dxa"/>
-        <w:right w:w="108" w:type="dxa"/>
-      </w:tblCellMar>
     </w:tblPr>
   </w:style>
   <w:style w:type="paragraph" w:styleId="Sansinterligne">
@@ -7268,7 +7381,7 @@
 
 <file path=customXml/item1.xml><?xml version="1.0" encoding="utf-8"?>
 <CoverPageProperties xmlns="http://schemas.microsoft.com/office/2006/coverPageProps">
-  <PublishDate>2021-11-25T00:00:00</PublishDate>
+  <PublishDate>2021-12-02T00:00:00</PublishDate>
   <Abstract/>
   <CompanyAddress/>
   <CompanyPhone/>

</xml_diff>